<commit_message>
resume up to date
</commit_message>
<xml_diff>
--- a/resume_of_naieemur_rahman.docx
+++ b/resume_of_naieemur_rahman.docx
@@ -1965,7 +1965,187 @@
         <mc:AlternateContent>
           <mc:Choice Requires="wps">
             <w:drawing>
-              <wp:anchor distT="0" distB="0" distL="114300" distR="114300" simplePos="0" relativeHeight="251683840" behindDoc="1" locked="0" layoutInCell="1" allowOverlap="1" wp14:anchorId="175DFA67" wp14:editId="17F78432">
+              <wp:anchor distT="0" distB="0" distL="114300" distR="114300" simplePos="0" relativeHeight="251725824" behindDoc="1" locked="0" layoutInCell="1" allowOverlap="1" wp14:anchorId="2C18E48B" wp14:editId="3279491A">
+                <wp:simplePos x="0" y="0"/>
+                <wp:positionH relativeFrom="column">
+                  <wp:posOffset>3215640</wp:posOffset>
+                </wp:positionH>
+                <wp:positionV relativeFrom="paragraph">
+                  <wp:posOffset>229362</wp:posOffset>
+                </wp:positionV>
+                <wp:extent cx="429768" cy="164465"/>
+                <wp:effectExtent l="0" t="0" r="8890" b="6985"/>
+                <wp:wrapNone/>
+                <wp:docPr id="1233755222" name="Rectangle: Rounded Corners 1"/>
+                <wp:cNvGraphicFramePr/>
+                <a:graphic xmlns:a="http://schemas.openxmlformats.org/drawingml/2006/main">
+                  <a:graphicData uri="http://schemas.microsoft.com/office/word/2010/wordprocessingShape">
+                    <wps:wsp>
+                      <wps:cNvSpPr/>
+                      <wps:spPr>
+                        <a:xfrm>
+                          <a:off x="0" y="0"/>
+                          <a:ext cx="429768" cy="164465"/>
+                        </a:xfrm>
+                        <a:prstGeom prst="roundRect">
+                          <a:avLst/>
+                        </a:prstGeom>
+                        <a:solidFill>
+                          <a:srgbClr val="777777"/>
+                        </a:solidFill>
+                        <a:ln>
+                          <a:noFill/>
+                        </a:ln>
+                      </wps:spPr>
+                      <wps:style>
+                        <a:lnRef idx="2">
+                          <a:schemeClr val="accent1">
+                            <a:shade val="15000"/>
+                          </a:schemeClr>
+                        </a:lnRef>
+                        <a:fillRef idx="1">
+                          <a:schemeClr val="accent1"/>
+                        </a:fillRef>
+                        <a:effectRef idx="0">
+                          <a:schemeClr val="accent1"/>
+                        </a:effectRef>
+                        <a:fontRef idx="minor">
+                          <a:schemeClr val="lt1"/>
+                        </a:fontRef>
+                      </wps:style>
+                      <wps:bodyPr rot="0" spcFirstLastPara="0" vertOverflow="overflow" horzOverflow="overflow" vert="horz" wrap="square" lIns="91440" tIns="45720" rIns="91440" bIns="45720" numCol="1" spcCol="0" rtlCol="0" fromWordArt="0" anchor="ctr" anchorCtr="0" forceAA="0" compatLnSpc="1">
+                        <a:prstTxWarp prst="textNoShape">
+                          <a:avLst/>
+                        </a:prstTxWarp>
+                        <a:noAutofit/>
+                      </wps:bodyPr>
+                    </wps:wsp>
+                  </a:graphicData>
+                </a:graphic>
+                <wp14:sizeRelH relativeFrom="margin">
+                  <wp14:pctWidth>0</wp14:pctWidth>
+                </wp14:sizeRelH>
+                <wp14:sizeRelV relativeFrom="margin">
+                  <wp14:pctHeight>0</wp14:pctHeight>
+                </wp14:sizeRelV>
+              </wp:anchor>
+            </w:drawing>
+          </mc:Choice>
+          <mc:Fallback>
+            <w:pict>
+              <v:roundrect w14:anchorId="62A1A72F" id="Rectangle: Rounded Corners 1" o:spid="_x0000_s1026" style="position:absolute;margin-left:253.2pt;margin-top:18.05pt;width:33.85pt;height:12.95pt;z-index:-251590656;visibility:visible;mso-wrap-style:square;mso-width-percent:0;mso-height-percent:0;mso-wrap-distance-left:9pt;mso-wrap-distance-top:0;mso-wrap-distance-right:9pt;mso-wrap-distance-bottom:0;mso-position-horizontal:absolute;mso-position-horizontal-relative:text;mso-position-vertical:absolute;mso-position-vertical-relative:text;mso-width-percent:0;mso-height-percent:0;mso-width-relative:margin;mso-height-relative:margin;v-text-anchor:middle" arcsize="10923f" o:gfxdata="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" fillcolor="#777" stroked="f" strokeweight="1pt">
+                <v:stroke joinstyle="miter"/>
+              </v:roundrect>
+            </w:pict>
+          </mc:Fallback>
+        </mc:AlternateContent>
+      </w:r>
+      <w:r>
+        <w:rPr>
+          <w:rFonts w:ascii="Calibri" w:hAnsi="Calibri" w:cs="Calibri"/>
+          <w:b/>
+          <w:bCs/>
+          <w:noProof/>
+          <w:color w:val="FFFFFF" w:themeColor="background1"/>
+          <w:sz w:val="28"/>
+          <w:szCs w:val="28"/>
+          <w:highlight w:val="yellow"/>
+          <w:u w:val="single"/>
+        </w:rPr>
+        <mc:AlternateContent>
+          <mc:Choice Requires="wps">
+            <w:drawing>
+              <wp:anchor distT="0" distB="0" distL="114300" distR="114300" simplePos="0" relativeHeight="251723776" behindDoc="1" locked="0" layoutInCell="1" allowOverlap="1" wp14:anchorId="76E071A8" wp14:editId="5BD1C100">
+                <wp:simplePos x="0" y="0"/>
+                <wp:positionH relativeFrom="column">
+                  <wp:posOffset>2750821</wp:posOffset>
+                </wp:positionH>
+                <wp:positionV relativeFrom="paragraph">
+                  <wp:posOffset>229362</wp:posOffset>
+                </wp:positionV>
+                <wp:extent cx="371856" cy="164465"/>
+                <wp:effectExtent l="0" t="0" r="9525" b="6985"/>
+                <wp:wrapNone/>
+                <wp:docPr id="1338839387" name="Rectangle: Rounded Corners 1"/>
+                <wp:cNvGraphicFramePr/>
+                <a:graphic xmlns:a="http://schemas.openxmlformats.org/drawingml/2006/main">
+                  <a:graphicData uri="http://schemas.microsoft.com/office/word/2010/wordprocessingShape">
+                    <wps:wsp>
+                      <wps:cNvSpPr/>
+                      <wps:spPr>
+                        <a:xfrm>
+                          <a:off x="0" y="0"/>
+                          <a:ext cx="371856" cy="164465"/>
+                        </a:xfrm>
+                        <a:prstGeom prst="roundRect">
+                          <a:avLst/>
+                        </a:prstGeom>
+                        <a:solidFill>
+                          <a:srgbClr val="777777"/>
+                        </a:solidFill>
+                        <a:ln>
+                          <a:noFill/>
+                        </a:ln>
+                      </wps:spPr>
+                      <wps:style>
+                        <a:lnRef idx="2">
+                          <a:schemeClr val="accent1">
+                            <a:shade val="15000"/>
+                          </a:schemeClr>
+                        </a:lnRef>
+                        <a:fillRef idx="1">
+                          <a:schemeClr val="accent1"/>
+                        </a:fillRef>
+                        <a:effectRef idx="0">
+                          <a:schemeClr val="accent1"/>
+                        </a:effectRef>
+                        <a:fontRef idx="minor">
+                          <a:schemeClr val="lt1"/>
+                        </a:fontRef>
+                      </wps:style>
+                      <wps:bodyPr rot="0" spcFirstLastPara="0" vertOverflow="overflow" horzOverflow="overflow" vert="horz" wrap="square" lIns="91440" tIns="45720" rIns="91440" bIns="45720" numCol="1" spcCol="0" rtlCol="0" fromWordArt="0" anchor="ctr" anchorCtr="0" forceAA="0" compatLnSpc="1">
+                        <a:prstTxWarp prst="textNoShape">
+                          <a:avLst/>
+                        </a:prstTxWarp>
+                        <a:noAutofit/>
+                      </wps:bodyPr>
+                    </wps:wsp>
+                  </a:graphicData>
+                </a:graphic>
+                <wp14:sizeRelH relativeFrom="margin">
+                  <wp14:pctWidth>0</wp14:pctWidth>
+                </wp14:sizeRelH>
+                <wp14:sizeRelV relativeFrom="margin">
+                  <wp14:pctHeight>0</wp14:pctHeight>
+                </wp14:sizeRelV>
+              </wp:anchor>
+            </w:drawing>
+          </mc:Choice>
+          <mc:Fallback>
+            <w:pict>
+              <v:roundrect w14:anchorId="01907B1C" id="Rectangle: Rounded Corners 1" o:spid="_x0000_s1026" style="position:absolute;margin-left:216.6pt;margin-top:18.05pt;width:29.3pt;height:12.95pt;z-index:-251592704;visibility:visible;mso-wrap-style:square;mso-width-percent:0;mso-height-percent:0;mso-wrap-distance-left:9pt;mso-wrap-distance-top:0;mso-wrap-distance-right:9pt;mso-wrap-distance-bottom:0;mso-position-horizontal:absolute;mso-position-horizontal-relative:text;mso-position-vertical:absolute;mso-position-vertical-relative:text;mso-width-percent:0;mso-height-percent:0;mso-width-relative:margin;mso-height-relative:margin;v-text-anchor:middle" arcsize="10923f" o:gfxdata="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" fillcolor="#777" stroked="f" strokeweight="1pt">
+                <v:stroke joinstyle="miter"/>
+              </v:roundrect>
+            </w:pict>
+          </mc:Fallback>
+        </mc:AlternateContent>
+      </w:r>
+      <w:r>
+        <w:rPr>
+          <w:rFonts w:ascii="Calibri" w:hAnsi="Calibri" w:cs="Calibri"/>
+          <w:b/>
+          <w:bCs/>
+          <w:noProof/>
+          <w:color w:val="FFFFFF" w:themeColor="background1"/>
+          <w:sz w:val="28"/>
+          <w:szCs w:val="28"/>
+          <w:highlight w:val="yellow"/>
+          <w:u w:val="single"/>
+        </w:rPr>
+        <mc:AlternateContent>
+          <mc:Choice Requires="wps">
+            <w:drawing>
+              <wp:anchor distT="0" distB="0" distL="114300" distR="114300" simplePos="0" relativeHeight="251683840" behindDoc="1" locked="0" layoutInCell="1" allowOverlap="1" wp14:anchorId="175DFA67" wp14:editId="712C6181">
                 <wp:simplePos x="0" y="0"/>
                 <wp:positionH relativeFrom="column">
                   <wp:posOffset>1355725</wp:posOffset>
@@ -2033,7 +2213,7 @@
           </mc:Choice>
           <mc:Fallback>
             <w:pict>
-              <v:roundrect w14:anchorId="1237AD57" id="Rectangle: Rounded Corners 1" o:spid="_x0000_s1026" style="position:absolute;margin-left:106.75pt;margin-top:18.15pt;width:41pt;height:12.95pt;z-index:-251632640;visibility:visible;mso-wrap-style:square;mso-width-percent:0;mso-height-percent:0;mso-wrap-distance-left:9pt;mso-wrap-distance-top:0;mso-wrap-distance-right:9pt;mso-wrap-distance-bottom:0;mso-position-horizontal:absolute;mso-position-horizontal-relative:text;mso-position-vertical:absolute;mso-position-vertical-relative:text;mso-width-percent:0;mso-height-percent:0;mso-width-relative:margin;mso-height-relative:margin;v-text-anchor:middle" arcsize="10923f" o:gfxdata="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" fillcolor="#777" stroked="f" strokeweight="1pt">
+              <v:roundrect w14:anchorId="49269588" id="Rectangle: Rounded Corners 1" o:spid="_x0000_s1026" style="position:absolute;margin-left:106.75pt;margin-top:18.15pt;width:41pt;height:12.95pt;z-index:-251632640;visibility:visible;mso-wrap-style:square;mso-width-percent:0;mso-height-percent:0;mso-wrap-distance-left:9pt;mso-wrap-distance-top:0;mso-wrap-distance-right:9pt;mso-wrap-distance-bottom:0;mso-position-horizontal:absolute;mso-position-horizontal-relative:text;mso-position-vertical:absolute;mso-position-vertical-relative:text;mso-width-percent:0;mso-height-percent:0;mso-width-relative:margin;mso-height-relative:margin;v-text-anchor:middle" arcsize="10923f" o:gfxdata="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" fillcolor="#777" stroked="f" strokeweight="1pt">
                 <v:stroke joinstyle="miter"/>
               </v:roundrect>
             </w:pict>
@@ -2144,7 +2324,7 @@
         <mc:AlternateContent>
           <mc:Choice Requires="wps">
             <w:drawing>
-              <wp:anchor distT="0" distB="0" distL="114300" distR="114300" simplePos="0" relativeHeight="251677696" behindDoc="1" locked="0" layoutInCell="1" allowOverlap="1" wp14:anchorId="15369705" wp14:editId="654CEC25">
+              <wp:anchor distT="0" distB="0" distL="114300" distR="114300" simplePos="0" relativeHeight="251677696" behindDoc="1" locked="0" layoutInCell="1" allowOverlap="1" wp14:anchorId="15369705" wp14:editId="2C1FEC04">
                 <wp:simplePos x="0" y="0"/>
                 <wp:positionH relativeFrom="column">
                   <wp:posOffset>2540</wp:posOffset>
@@ -2212,7 +2392,7 @@
           </mc:Choice>
           <mc:Fallback>
             <w:pict>
-              <v:roundrect w14:anchorId="7D2611F0" id="Rectangle: Rounded Corners 1" o:spid="_x0000_s1026" style="position:absolute;margin-left:.2pt;margin-top:18.15pt;width:42.45pt;height:12.95pt;z-index:-251638784;visibility:visible;mso-wrap-style:square;mso-width-percent:0;mso-height-percent:0;mso-wrap-distance-left:9pt;mso-wrap-distance-top:0;mso-wrap-distance-right:9pt;mso-wrap-distance-bottom:0;mso-position-horizontal:absolute;mso-position-horizontal-relative:text;mso-position-vertical:absolute;mso-position-vertical-relative:text;mso-width-percent:0;mso-height-percent:0;mso-width-relative:margin;mso-height-relative:margin;v-text-anchor:middle" arcsize="10923f" o:gfxdata="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" fillcolor="#777" stroked="f" strokeweight="1pt">
+              <v:roundrect w14:anchorId="33A5A323" id="Rectangle: Rounded Corners 1" o:spid="_x0000_s1026" style="position:absolute;margin-left:.2pt;margin-top:18.15pt;width:42.45pt;height:12.95pt;z-index:-251638784;visibility:visible;mso-wrap-style:square;mso-width-percent:0;mso-height-percent:0;mso-wrap-distance-left:9pt;mso-wrap-distance-top:0;mso-wrap-distance-right:9pt;mso-wrap-distance-bottom:0;mso-position-horizontal:absolute;mso-position-horizontal-relative:text;mso-position-vertical:absolute;mso-position-vertical-relative:text;mso-width-percent:0;mso-height-percent:0;mso-width-relative:margin;mso-height-relative:margin;v-text-anchor:middle" arcsize="10923f" o:gfxdata="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" fillcolor="#777" stroked="f" strokeweight="1pt">
                 <v:stroke joinstyle="miter"/>
               </v:roundrect>
             </w:pict>
@@ -2626,7 +2806,7 @@
           <w:sz w:val="16"/>
           <w:szCs w:val="16"/>
         </w:rPr>
-        <w:t xml:space="preserve">  </w:t>
+        <w:t xml:space="preserve">          </w:t>
       </w:r>
       <w:r>
         <w:rPr>
@@ -2635,17 +2815,35 @@
           <w:sz w:val="16"/>
           <w:szCs w:val="16"/>
         </w:rPr>
-        <w:t xml:space="preserve"> </w:t>
-      </w:r>
-    </w:p>
-    <w:p>
-      <w:pPr>
-        <w:pStyle w:val="NoSpacing"/>
-        <w:rPr>
-          <w:rFonts w:ascii="Calibri" w:hAnsi="Calibri" w:cs="Calibri"/>
-          <w:color w:val="222222"/>
-          <w:sz w:val="32"/>
-          <w:szCs w:val="32"/>
+        <w:t>CI/CD</w:t>
+      </w:r>
+      <w:r>
+        <w:rPr>
+          <w:rFonts w:ascii="Calibri" w:hAnsi="Calibri" w:cs="Calibri"/>
+          <w:color w:val="FFFFFF" w:themeColor="background1"/>
+          <w:sz w:val="16"/>
+          <w:szCs w:val="16"/>
+        </w:rPr>
+        <w:t xml:space="preserve">          </w:t>
+      </w:r>
+      <w:r>
+        <w:rPr>
+          <w:rFonts w:ascii="Calibri" w:hAnsi="Calibri" w:cs="Calibri"/>
+          <w:color w:val="FFFFFF" w:themeColor="background1"/>
+          <w:sz w:val="16"/>
+          <w:szCs w:val="16"/>
+        </w:rPr>
+        <w:t xml:space="preserve">Docker   </w:t>
+      </w:r>
+    </w:p>
+    <w:p>
+      <w:pPr>
+        <w:pStyle w:val="NoSpacing"/>
+        <w:rPr>
+          <w:rFonts w:ascii="Calibri" w:hAnsi="Calibri" w:cs="Calibri"/>
+          <w:color w:val="222222"/>
+          <w:sz w:val="30"/>
+          <w:szCs w:val="30"/>
         </w:rPr>
       </w:pPr>
     </w:p>
@@ -2786,16 +2984,16 @@
         <mc:AlternateContent>
           <mc:Choice Requires="wps">
             <w:drawing>
-              <wp:anchor distT="0" distB="0" distL="114300" distR="114300" simplePos="0" relativeHeight="251658239" behindDoc="0" locked="0" layoutInCell="1" allowOverlap="1" wp14:anchorId="2C1848AA" wp14:editId="35263CE5">
+              <wp:anchor distT="0" distB="0" distL="114300" distR="114300" simplePos="0" relativeHeight="251658239" behindDoc="0" locked="0" layoutInCell="1" allowOverlap="1" wp14:anchorId="2C1848AA" wp14:editId="6CBB3258">
                 <wp:simplePos x="0" y="0"/>
                 <wp:positionH relativeFrom="column">
-                  <wp:posOffset>74930</wp:posOffset>
+                  <wp:posOffset>76200</wp:posOffset>
                 </wp:positionH>
                 <wp:positionV relativeFrom="paragraph">
-                  <wp:posOffset>93980</wp:posOffset>
+                  <wp:posOffset>92256</wp:posOffset>
                 </wp:positionV>
-                <wp:extent cx="0" cy="6760768"/>
-                <wp:effectExtent l="0" t="0" r="38100" b="21590"/>
+                <wp:extent cx="0" cy="7010400"/>
+                <wp:effectExtent l="0" t="0" r="38100" b="19050"/>
                 <wp:wrapNone/>
                 <wp:docPr id="1616678784" name="Straight Connector 10"/>
                 <wp:cNvGraphicFramePr/>
@@ -2806,7 +3004,7 @@
                       <wps:spPr>
                         <a:xfrm>
                           <a:off x="0" y="0"/>
-                          <a:ext cx="0" cy="6760768"/>
+                          <a:ext cx="0" cy="7010400"/>
                         </a:xfrm>
                         <a:prstGeom prst="line">
                           <a:avLst/>
@@ -2846,7 +3044,7 @@
           </mc:Choice>
           <mc:Fallback>
             <w:pict>
-              <v:line w14:anchorId="1E6F4B02" id="Straight Connector 10" o:spid="_x0000_s1026" style="position:absolute;z-index:251658239;visibility:visible;mso-wrap-style:square;mso-height-percent:0;mso-wrap-distance-left:9pt;mso-wrap-distance-top:0;mso-wrap-distance-right:9pt;mso-wrap-distance-bottom:0;mso-position-horizontal:absolute;mso-position-horizontal-relative:text;mso-position-vertical:absolute;mso-position-vertical-relative:text;mso-height-percent:0;mso-height-relative:margin" from="5.9pt,7.4pt" to="5.9pt,539.75pt" o:gfxdata="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" strokecolor="gray [1629]" strokeweight="1pt">
+              <v:line w14:anchorId="2B9E5512" id="Straight Connector 10" o:spid="_x0000_s1026" style="position:absolute;z-index:251658239;visibility:visible;mso-wrap-style:square;mso-height-percent:0;mso-wrap-distance-left:9pt;mso-wrap-distance-top:0;mso-wrap-distance-right:9pt;mso-wrap-distance-bottom:0;mso-position-horizontal:absolute;mso-position-horizontal-relative:text;mso-position-vertical:absolute;mso-position-vertical-relative:text;mso-height-percent:0;mso-height-relative:margin" from="6pt,7.25pt" to="6pt,559.25pt" o:gfxdata="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" strokecolor="gray [1629]" strokeweight="1pt">
                 <v:stroke joinstyle="miter"/>
               </v:line>
             </w:pict>
@@ -2955,7 +3153,7 @@
           <w:sz w:val="24"/>
           <w:szCs w:val="24"/>
         </w:rPr>
-        <w:t>Front-End Engineer</w:t>
+        <w:t>Senior Software Engineer</w:t>
       </w:r>
     </w:p>
     <w:p>
@@ -2974,7 +3172,7 @@
           <w:rFonts w:ascii="Calibri" w:hAnsi="Calibri" w:cs="Calibri"/>
           <w:color w:val="222222"/>
         </w:rPr>
-        <w:t>Shakti Foundation</w:t>
+        <w:t>Adventure Dhaka Limited</w:t>
       </w:r>
     </w:p>
     <w:p>
@@ -2999,7 +3197,29 @@
           <w:sz w:val="16"/>
           <w:szCs w:val="16"/>
         </w:rPr>
-        <w:t>Jan 2021</w:t>
+        <w:t>J</w:t>
+      </w:r>
+      <w:r>
+        <w:rPr>
+          <w:rFonts w:ascii="Calibri" w:hAnsi="Calibri" w:cs="Calibri"/>
+          <w:i/>
+          <w:iCs/>
+          <w:color w:val="18ADB2"/>
+          <w:sz w:val="16"/>
+          <w:szCs w:val="16"/>
+        </w:rPr>
+        <w:t>un</w:t>
+      </w:r>
+      <w:r>
+        <w:rPr>
+          <w:rFonts w:ascii="Calibri" w:hAnsi="Calibri" w:cs="Calibri"/>
+          <w:i/>
+          <w:iCs/>
+          <w:color w:val="18ADB2"/>
+          <w:sz w:val="16"/>
+          <w:szCs w:val="16"/>
+        </w:rPr>
+        <w:t xml:space="preserve"> 2021</w:t>
       </w:r>
       <w:r>
         <w:rPr>
@@ -3113,7 +3333,29 @@
           <w:sz w:val="16"/>
           <w:szCs w:val="16"/>
         </w:rPr>
-        <w:t>Shakti Foundation is a non-government organization committed to the economic and social empowerment of disadvantaged women across Bangladesh.</w:t>
+        <w:t>Adventure Dhaka</w:t>
+      </w:r>
+      <w:r>
+        <w:rPr>
+          <w:rFonts w:ascii="Calibri" w:hAnsi="Calibri" w:cs="Calibri"/>
+          <w:i/>
+          <w:iCs/>
+          <w:color w:val="666666"/>
+          <w:sz w:val="16"/>
+          <w:szCs w:val="16"/>
+        </w:rPr>
+        <w:t xml:space="preserve"> Ltd. is an offshore software development company based on Tokyo, Japan</w:t>
+      </w:r>
+      <w:r>
+        <w:rPr>
+          <w:rFonts w:ascii="Calibri" w:hAnsi="Calibri" w:cs="Calibri"/>
+          <w:i/>
+          <w:iCs/>
+          <w:color w:val="666666"/>
+          <w:sz w:val="16"/>
+          <w:szCs w:val="16"/>
+        </w:rPr>
+        <w:t>.</w:t>
       </w:r>
     </w:p>
     <w:p>
@@ -3162,20 +3404,17 @@
           <w:sz w:val="18"/>
           <w:szCs w:val="18"/>
         </w:rPr>
-        <w:t xml:space="preserve">• Analysis and project planning • Develop new user-facing features • Building reusable codes • Responsive mobile-first web development </w:t>
-      </w:r>
-    </w:p>
-    <w:p>
-      <w:pPr>
-        <w:pStyle w:val="NoSpacing"/>
-        <w:ind w:left="360"/>
+        <w:t xml:space="preserve">• </w:t>
+      </w:r>
+      <w:r>
         <w:rPr>
           <w:rFonts w:ascii="Calibri" w:hAnsi="Calibri" w:cs="Calibri"/>
           <w:color w:val="222222"/>
           <w:sz w:val="18"/>
           <w:szCs w:val="18"/>
         </w:rPr>
-      </w:pPr>
+        <w:t>Lead</w:t>
+      </w:r>
       <w:r>
         <w:rPr>
           <w:rFonts w:ascii="Calibri" w:hAnsi="Calibri" w:cs="Calibri"/>
@@ -3183,20 +3422,17 @@
           <w:sz w:val="18"/>
           <w:szCs w:val="18"/>
         </w:rPr>
-        <w:t xml:space="preserve">• API integration • Data visualization for data-driven decision-making • Debugging errors • Optimize applications for maximum speed </w:t>
-      </w:r>
-    </w:p>
-    <w:p>
-      <w:pPr>
-        <w:pStyle w:val="NoSpacing"/>
-        <w:ind w:left="360"/>
+        <w:t xml:space="preserve"> front-end development in React, Next.js, TypeScript, and S</w:t>
+      </w:r>
+      <w:r>
         <w:rPr>
           <w:rFonts w:ascii="Calibri" w:hAnsi="Calibri" w:cs="Calibri"/>
           <w:color w:val="222222"/>
           <w:sz w:val="18"/>
           <w:szCs w:val="18"/>
         </w:rPr>
-      </w:pPr>
+        <w:t>ASS</w:t>
+      </w:r>
       <w:r>
         <w:rPr>
           <w:rFonts w:ascii="Calibri" w:hAnsi="Calibri" w:cs="Calibri"/>
@@ -3204,7 +3440,79 @@
           <w:sz w:val="18"/>
           <w:szCs w:val="18"/>
         </w:rPr>
-        <w:t>• Web performance optimization • Collaboration and communication with the backend developer</w:t>
+        <w:t>, prioritizing responsive design and reusable components.</w:t>
+      </w:r>
+    </w:p>
+    <w:p>
+      <w:pPr>
+        <w:pStyle w:val="NoSpacing"/>
+        <w:ind w:left="360"/>
+        <w:rPr>
+          <w:rFonts w:ascii="Calibri" w:hAnsi="Calibri" w:cs="Calibri"/>
+          <w:color w:val="222222"/>
+          <w:sz w:val="18"/>
+          <w:szCs w:val="18"/>
+        </w:rPr>
+      </w:pPr>
+      <w:r>
+        <w:rPr>
+          <w:rFonts w:ascii="Calibri" w:hAnsi="Calibri" w:cs="Calibri"/>
+          <w:color w:val="222222"/>
+          <w:sz w:val="18"/>
+          <w:szCs w:val="18"/>
+        </w:rPr>
+        <w:t xml:space="preserve">• </w:t>
+      </w:r>
+      <w:r>
+        <w:rPr>
+          <w:rFonts w:ascii="Calibri" w:hAnsi="Calibri" w:cs="Calibri"/>
+          <w:color w:val="222222"/>
+          <w:sz w:val="18"/>
+          <w:szCs w:val="18"/>
+        </w:rPr>
+        <w:t>Work closely with UI/UX designers and backend developers to create intuitive interfaces and integrate features seamlessly.</w:t>
+      </w:r>
+    </w:p>
+    <w:p>
+      <w:pPr>
+        <w:pStyle w:val="NoSpacing"/>
+        <w:ind w:left="360"/>
+        <w:rPr>
+          <w:rFonts w:ascii="Calibri" w:hAnsi="Calibri" w:cs="Calibri"/>
+          <w:color w:val="222222"/>
+          <w:sz w:val="18"/>
+          <w:szCs w:val="18"/>
+        </w:rPr>
+      </w:pPr>
+      <w:r>
+        <w:rPr>
+          <w:rFonts w:ascii="Calibri" w:hAnsi="Calibri" w:cs="Calibri"/>
+          <w:color w:val="222222"/>
+          <w:sz w:val="18"/>
+          <w:szCs w:val="18"/>
+        </w:rPr>
+        <w:t>• Conduct unit testing and end-to-end testing using Playwright to ensure reliability and performance of applications.</w:t>
+      </w:r>
+    </w:p>
+    <w:p>
+      <w:pPr>
+        <w:pStyle w:val="NoSpacing"/>
+        <w:ind w:left="360"/>
+        <w:rPr>
+          <w:rFonts w:ascii="Calibri" w:hAnsi="Calibri" w:cs="Calibri"/>
+          <w:color w:val="222222"/>
+          <w:sz w:val="18"/>
+          <w:szCs w:val="18"/>
+        </w:rPr>
+      </w:pPr>
+      <w:r>
+        <w:rPr>
+          <w:rFonts w:ascii="Calibri" w:hAnsi="Calibri" w:cs="Calibri"/>
+          <w:color w:val="222222"/>
+          <w:sz w:val="18"/>
+          <w:szCs w:val="18"/>
+        </w:rPr>
+        <w:t>• Manage projects efficiently using GitHub for version control, CI/CD pipelines for automated testing and deployment, and Docker for</w:t>
       </w:r>
     </w:p>
     <w:p>
@@ -3226,7 +3534,34 @@
           <w:sz w:val="18"/>
           <w:szCs w:val="18"/>
         </w:rPr>
-        <w:t>• UI prototyping and user interface development for Mobile App</w:t>
+        <w:t xml:space="preserve">   </w:t>
+      </w:r>
+      <w:r>
+        <w:rPr>
+          <w:rFonts w:ascii="Calibri" w:hAnsi="Calibri" w:cs="Calibri"/>
+          <w:color w:val="222222"/>
+          <w:sz w:val="18"/>
+          <w:szCs w:val="18"/>
+        </w:rPr>
+        <w:t>streamlined application containerization.</w:t>
+      </w:r>
+      <w:r>
+        <w:rPr>
+          <w:rFonts w:ascii="Calibri" w:hAnsi="Calibri" w:cs="Calibri"/>
+          <w:color w:val="222222"/>
+          <w:sz w:val="18"/>
+          <w:szCs w:val="18"/>
+        </w:rPr>
+        <w:t xml:space="preserve"> </w:t>
+      </w:r>
+      <w:r>
+        <w:rPr>
+          <w:rFonts w:ascii="Calibri" w:hAnsi="Calibri" w:cs="Calibri"/>
+          <w:color w:val="222222"/>
+          <w:sz w:val="18"/>
+          <w:szCs w:val="18"/>
+        </w:rPr>
+        <w:t>• Mentor junior developers, providing technical guidance.</w:t>
       </w:r>
     </w:p>
     <w:p>
@@ -3256,9 +3591,54 @@
       </w:r>
       <w:r>
         <w:rPr>
-          <w:color w:val="222222"/>
-          <w:sz w:val="24"/>
-          <w:szCs w:val="24"/>
+          <w:rFonts w:ascii="Calibri" w:hAnsi="Calibri" w:cs="Calibri"/>
+          <w:b/>
+          <w:bCs/>
+          <w:color w:val="222222"/>
+          <w:sz w:val="16"/>
+          <w:szCs w:val="16"/>
+        </w:rPr>
+        <w:t xml:space="preserve"> React.js, Next.js, TypeScript, SASS, Vue.js, Nuxt.js, Playwright, GitHub, CI/CD, </w:t>
+      </w:r>
+      <w:proofErr w:type="gramStart"/>
+      <w:r>
+        <w:rPr>
+          <w:rFonts w:ascii="Calibri" w:hAnsi="Calibri" w:cs="Calibri"/>
+          <w:b/>
+          <w:bCs/>
+          <w:color w:val="222222"/>
+          <w:sz w:val="16"/>
+          <w:szCs w:val="16"/>
+        </w:rPr>
+        <w:t>Docker</w:t>
+      </w:r>
+      <w:r>
+        <w:rPr>
+          <w:rFonts w:ascii="Calibri" w:hAnsi="Calibri" w:cs="Calibri"/>
+          <w:b/>
+          <w:bCs/>
+          <w:color w:val="222222"/>
+          <w:sz w:val="16"/>
+          <w:szCs w:val="16"/>
+        </w:rPr>
+        <w:t xml:space="preserve">  </w:t>
+      </w:r>
+      <w:r>
+        <w:rPr>
+          <w:rFonts w:ascii="Calibri" w:hAnsi="Calibri" w:cs="Calibri"/>
+          <w:color w:val="222222"/>
+          <w:sz w:val="16"/>
+          <w:szCs w:val="16"/>
+        </w:rPr>
+        <w:t>|</w:t>
+      </w:r>
+      <w:proofErr w:type="gramEnd"/>
+      <w:r>
+        <w:rPr>
+          <w:rFonts w:ascii="Calibri" w:hAnsi="Calibri" w:cs="Calibri"/>
+          <w:color w:val="222222"/>
+          <w:sz w:val="16"/>
+          <w:szCs w:val="16"/>
         </w:rPr>
         <w:t xml:space="preserve"> </w:t>
       </w:r>
@@ -3271,98 +3651,8 @@
           <w:sz w:val="16"/>
           <w:szCs w:val="16"/>
         </w:rPr>
-        <w:t>Vue.js,</w:t>
-      </w:r>
-      <w:r>
-        <w:rPr>
-          <w:rFonts w:ascii="Calibri" w:hAnsi="Calibri" w:cs="Calibri"/>
-          <w:b/>
-          <w:bCs/>
-          <w:color w:val="222222"/>
-          <w:sz w:val="16"/>
-          <w:szCs w:val="16"/>
-        </w:rPr>
-        <w:t xml:space="preserve"> </w:t>
-      </w:r>
-      <w:r>
-        <w:rPr>
-          <w:rFonts w:ascii="Calibri" w:hAnsi="Calibri" w:cs="Calibri"/>
-          <w:b/>
-          <w:bCs/>
-          <w:color w:val="222222"/>
-          <w:sz w:val="16"/>
-          <w:szCs w:val="16"/>
-        </w:rPr>
-        <w:t>React Native</w:t>
-      </w:r>
-      <w:r>
-        <w:rPr>
-          <w:rFonts w:ascii="Calibri" w:hAnsi="Calibri" w:cs="Calibri"/>
-          <w:b/>
-          <w:bCs/>
-          <w:color w:val="222222"/>
-          <w:sz w:val="16"/>
-          <w:szCs w:val="16"/>
-        </w:rPr>
-        <w:t>,</w:t>
-      </w:r>
-      <w:r>
-        <w:rPr>
-          <w:rFonts w:ascii="Calibri" w:hAnsi="Calibri" w:cs="Calibri"/>
-          <w:b/>
-          <w:bCs/>
-          <w:color w:val="222222"/>
-          <w:sz w:val="16"/>
-          <w:szCs w:val="16"/>
-        </w:rPr>
-        <w:t xml:space="preserve"> CSS, SASS, Bootstrap, JavaScript, TypeScript, D3.js, ApexCharts, Microsoft Power BI, Firebase</w:t>
-      </w:r>
-      <w:r>
-        <w:rPr>
-          <w:rFonts w:ascii="Calibri" w:hAnsi="Calibri" w:cs="Calibri"/>
-          <w:b/>
-          <w:bCs/>
-          <w:color w:val="222222"/>
-          <w:sz w:val="16"/>
-          <w:szCs w:val="16"/>
-        </w:rPr>
-        <w:t>, SQL</w:t>
-      </w:r>
-      <w:r>
-        <w:rPr>
-          <w:rFonts w:ascii="Calibri" w:hAnsi="Calibri" w:cs="Calibri"/>
-          <w:b/>
-          <w:bCs/>
-          <w:color w:val="222222"/>
-          <w:sz w:val="16"/>
-          <w:szCs w:val="16"/>
-        </w:rPr>
-        <w:t xml:space="preserve">, </w:t>
-      </w:r>
-      <w:r>
-        <w:rPr>
-          <w:rFonts w:ascii="Calibri" w:hAnsi="Calibri" w:cs="Calibri"/>
-          <w:b/>
-          <w:bCs/>
-          <w:color w:val="222222"/>
-          <w:sz w:val="16"/>
-          <w:szCs w:val="16"/>
-        </w:rPr>
-        <w:t>Selenium</w:t>
-      </w:r>
-    </w:p>
-    <w:p>
-      <w:pPr>
-        <w:pStyle w:val="NoSpacing"/>
-        <w:spacing w:after="20"/>
-        <w:ind w:left="360"/>
-        <w:rPr>
-          <w:rFonts w:ascii="Calibri" w:hAnsi="Calibri" w:cs="Calibri"/>
-          <w:color w:val="222222"/>
-          <w:sz w:val="16"/>
-          <w:szCs w:val="16"/>
-        </w:rPr>
-      </w:pPr>
+        <w:t xml:space="preserve">  </w:t>
+      </w:r>
       <w:r>
         <w:rPr>
           <w:rFonts w:ascii="Calibri" w:hAnsi="Calibri" w:cs="Calibri"/>
@@ -3383,6 +3673,7 @@
         <w:t xml:space="preserve"> </w:t>
       </w:r>
       <w:hyperlink r:id="rId22" w:history="1">
+        <w:proofErr w:type="spellStart"/>
         <w:r>
           <w:rPr>
             <w:rStyle w:val="Hyperlink"/>
@@ -3392,22 +3683,40 @@
             <w:szCs w:val="16"/>
             <w:u w:val="none"/>
           </w:rPr>
-          <w:t>Shakti ERP System (Microfinance, HRM, Support and Maintenance)</w:t>
+          <w:t>SkyTicket</w:t>
         </w:r>
+        <w:proofErr w:type="spellEnd"/>
       </w:hyperlink>
-      <w:r>
-        <w:rPr>
-          <w:rFonts w:ascii="Calibri" w:hAnsi="Calibri" w:cs="Calibri"/>
-          <w:color w:val="555555"/>
-          <w:sz w:val="16"/>
-          <w:szCs w:val="16"/>
-        </w:rPr>
-        <w:t>,</w:t>
-      </w:r>
-      <w:r>
-        <w:rPr>
-          <w:rFonts w:ascii="Calibri" w:hAnsi="Calibri" w:cs="Calibri"/>
-          <w:color w:val="555555"/>
+    </w:p>
+    <w:p>
+      <w:pPr>
+        <w:pStyle w:val="NoSpacing"/>
+        <w:spacing w:after="20"/>
+        <w:ind w:left="360"/>
+        <w:rPr>
+          <w:rFonts w:ascii="Calibri" w:hAnsi="Calibri" w:cs="Calibri"/>
+          <w:color w:val="222222"/>
+          <w:sz w:val="16"/>
+          <w:szCs w:val="16"/>
+        </w:rPr>
+      </w:pPr>
+      <w:r>
+        <w:rPr>
+          <w:rFonts w:ascii="Calibri" w:hAnsi="Calibri" w:cs="Calibri"/>
+          <w:i/>
+          <w:iCs/>
+          <w:color w:val="18ADB2"/>
+          <w:sz w:val="16"/>
+          <w:szCs w:val="16"/>
+        </w:rPr>
+        <w:t>Contact:</w:t>
+      </w:r>
+      <w:r>
+        <w:rPr>
+          <w:rFonts w:ascii="Calibri" w:hAnsi="Calibri" w:cs="Calibri"/>
+          <w:b/>
+          <w:bCs/>
+          <w:color w:val="0B769F" w:themeColor="accent4" w:themeShade="BF"/>
           <w:sz w:val="16"/>
           <w:szCs w:val="16"/>
         </w:rPr>
@@ -3416,102 +3725,26 @@
       <w:r>
         <w:rPr>
           <w:rFonts w:ascii="Calibri" w:hAnsi="Calibri" w:cs="Calibri"/>
-          <w:color w:val="555555"/>
-          <w:sz w:val="16"/>
-          <w:szCs w:val="16"/>
-        </w:rPr>
-        <w:t>Shakti SME Mobile App</w:t>
-      </w:r>
-      <w:r>
-        <w:rPr>
-          <w:rFonts w:ascii="Calibri" w:hAnsi="Calibri" w:cs="Calibri"/>
-          <w:color w:val="555555"/>
-          <w:sz w:val="16"/>
-          <w:szCs w:val="16"/>
-        </w:rPr>
-        <w:t>,</w:t>
-      </w:r>
-      <w:r>
-        <w:rPr>
-          <w:rFonts w:ascii="Calibri" w:hAnsi="Calibri" w:cs="Calibri"/>
-          <w:color w:val="555555"/>
-          <w:sz w:val="16"/>
-          <w:szCs w:val="16"/>
-        </w:rPr>
-        <w:t xml:space="preserve"> </w:t>
+          <w:i/>
+          <w:iCs/>
+          <w:color w:val="222222"/>
+          <w:sz w:val="16"/>
+          <w:szCs w:val="16"/>
+        </w:rPr>
+        <w:t>Mohammad Rakib</w:t>
+      </w:r>
+      <w:r>
+        <w:rPr>
+          <w:rFonts w:ascii="Calibri" w:hAnsi="Calibri" w:cs="Calibri"/>
+          <w:i/>
+          <w:iCs/>
+          <w:color w:val="222222"/>
+          <w:sz w:val="16"/>
+          <w:szCs w:val="16"/>
+        </w:rPr>
+        <w:t xml:space="preserve"> - </w:t>
       </w:r>
       <w:hyperlink r:id="rId23" w:history="1">
-        <w:r>
-          <w:rPr>
-            <w:rStyle w:val="Hyperlink"/>
-            <w:rFonts w:ascii="Calibri" w:hAnsi="Calibri" w:cs="Calibri"/>
-            <w:color w:val="555555"/>
-            <w:sz w:val="16"/>
-            <w:szCs w:val="16"/>
-            <w:u w:val="none"/>
-          </w:rPr>
-          <w:t>Shakti ORG</w:t>
-        </w:r>
-      </w:hyperlink>
-    </w:p>
-    <w:p>
-      <w:pPr>
-        <w:pStyle w:val="NoSpacing"/>
-        <w:ind w:left="360"/>
-        <w:rPr>
-          <w:rFonts w:ascii="Calibri" w:hAnsi="Calibri" w:cs="Calibri"/>
-          <w:b/>
-          <w:bCs/>
-          <w:color w:val="444444"/>
-          <w:sz w:val="16"/>
-          <w:szCs w:val="16"/>
-        </w:rPr>
-      </w:pPr>
-      <w:r>
-        <w:rPr>
-          <w:rFonts w:ascii="Calibri" w:hAnsi="Calibri" w:cs="Calibri"/>
-          <w:i/>
-          <w:iCs/>
-          <w:color w:val="18ADB2"/>
-          <w:sz w:val="16"/>
-          <w:szCs w:val="16"/>
-        </w:rPr>
-        <w:t>Contact:</w:t>
-      </w:r>
-      <w:r>
-        <w:rPr>
-          <w:rFonts w:ascii="Calibri" w:hAnsi="Calibri" w:cs="Calibri"/>
-          <w:b/>
-          <w:bCs/>
-          <w:color w:val="0B769F" w:themeColor="accent4" w:themeShade="BF"/>
-          <w:sz w:val="16"/>
-          <w:szCs w:val="16"/>
-        </w:rPr>
-        <w:t xml:space="preserve"> </w:t>
-      </w:r>
-      <w:r>
-        <w:rPr>
-          <w:rFonts w:ascii="Calibri" w:hAnsi="Calibri" w:cs="Calibri"/>
-          <w:i/>
-          <w:iCs/>
-          <w:color w:val="222222"/>
-          <w:sz w:val="16"/>
-          <w:szCs w:val="16"/>
-        </w:rPr>
-        <w:t>M. A. R. Bin Siddiqui Mamun</w:t>
-      </w:r>
-      <w:r>
-        <w:rPr>
-          <w:rFonts w:ascii="Calibri" w:hAnsi="Calibri" w:cs="Calibri"/>
-          <w:i/>
-          <w:iCs/>
-          <w:color w:val="222222"/>
-          <w:sz w:val="16"/>
-          <w:szCs w:val="16"/>
-        </w:rPr>
-        <w:t xml:space="preserve"> - </w:t>
-      </w:r>
-      <w:hyperlink r:id="rId24" w:history="1">
         <w:r>
           <w:rPr>
             <w:rFonts w:ascii="Calibri" w:hAnsi="Calibri" w:cs="Calibri"/>
@@ -3521,7 +3754,7 @@
             <w:sz w:val="16"/>
             <w:szCs w:val="16"/>
           </w:rPr>
-          <w:t>smamun@shakti.com.bd</w:t>
+          <w:t>rakib.bcse@gmail.com</w:t>
         </w:r>
       </w:hyperlink>
     </w:p>
@@ -3534,8 +3767,8 @@
           <w:b/>
           <w:bCs/>
           <w:color w:val="222222"/>
-          <w:sz w:val="18"/>
-          <w:szCs w:val="18"/>
+          <w:sz w:val="16"/>
+          <w:szCs w:val="16"/>
         </w:rPr>
       </w:pPr>
     </w:p>
@@ -3652,7 +3885,7 @@
           <w:sz w:val="24"/>
           <w:szCs w:val="24"/>
         </w:rPr>
-        <w:t>Sr. Front-End Developer / Team Lead</w:t>
+        <w:t>Front-End Engineer</w:t>
       </w:r>
     </w:p>
     <w:p>
@@ -3671,7 +3904,7 @@
           <w:rFonts w:ascii="Calibri" w:hAnsi="Calibri" w:cs="Calibri"/>
           <w:color w:val="222222"/>
         </w:rPr>
-        <w:t>B-cause Bangladesh., Ltd.</w:t>
+        <w:t>Shakti Foundation</w:t>
       </w:r>
     </w:p>
     <w:p>
@@ -3696,7 +3929,7 @@
           <w:sz w:val="16"/>
           <w:szCs w:val="16"/>
         </w:rPr>
-        <w:t xml:space="preserve">Dec 2018 - Dec 2020 </w:t>
+        <w:t xml:space="preserve">Jan 2021 </w:t>
       </w:r>
       <w:r>
         <w:rPr>
@@ -3707,7 +3940,7 @@
           <w:sz w:val="16"/>
           <w:szCs w:val="16"/>
         </w:rPr>
-        <w:t xml:space="preserve">                                                                                                                                                                                                             </w:t>
+        <w:t>–</w:t>
       </w:r>
       <w:r>
         <w:rPr>
@@ -3729,7 +3962,18 @@
           <w:sz w:val="16"/>
           <w:szCs w:val="16"/>
         </w:rPr>
-        <w:t xml:space="preserve"> Dhaka, Bangladesh</w:t>
+        <w:t>May 2024</w:t>
+      </w:r>
+      <w:r>
+        <w:rPr>
+          <w:rFonts w:ascii="Calibri" w:hAnsi="Calibri" w:cs="Calibri"/>
+          <w:i/>
+          <w:iCs/>
+          <w:color w:val="18ADB2"/>
+          <w:sz w:val="16"/>
+          <w:szCs w:val="16"/>
+        </w:rPr>
+        <w:t xml:space="preserve">                                                                                                                                                                                                              Dhaka, Bangladesh</w:t>
       </w:r>
     </w:p>
     <w:p>
@@ -3755,7 +3999,7 @@
           <w:sz w:val="16"/>
           <w:szCs w:val="16"/>
         </w:rPr>
-        <w:t>B-cause Bangladesh, Ltd. is an offshore software development company based on Tokyo, Japan.</w:t>
+        <w:t>Shakti Foundation is a non-government organization committed to the economic and social empowerment of disadvantaged women across Bangladesh.</w:t>
       </w:r>
     </w:p>
     <w:p>
@@ -3804,7 +4048,7 @@
           <w:sz w:val="18"/>
           <w:szCs w:val="18"/>
         </w:rPr>
-        <w:t xml:space="preserve">• Team leadership and management • Analysis and project planning • Task assignment and management • Development monitoring </w:t>
+        <w:t xml:space="preserve">• Analysis and project planning • Develop new user-facing features • Building reusable codes • Responsive mobile-first web development </w:t>
       </w:r>
     </w:p>
     <w:p>
@@ -3825,7 +4069,28 @@
           <w:sz w:val="18"/>
           <w:szCs w:val="18"/>
         </w:rPr>
-        <w:t xml:space="preserve">• Developing user-friendly and reusable components for application • Responsive web design • Ensuring cross-browser compatibility </w:t>
+        <w:t xml:space="preserve">• API integration • Data visualization for data-driven decision-making • Debugging errors • Optimize applications for maximum speed </w:t>
+      </w:r>
+    </w:p>
+    <w:p>
+      <w:pPr>
+        <w:pStyle w:val="NoSpacing"/>
+        <w:ind w:left="360"/>
+        <w:rPr>
+          <w:rFonts w:ascii="Calibri" w:hAnsi="Calibri" w:cs="Calibri"/>
+          <w:color w:val="222222"/>
+          <w:sz w:val="18"/>
+          <w:szCs w:val="18"/>
+        </w:rPr>
+      </w:pPr>
+      <w:r>
+        <w:rPr>
+          <w:rFonts w:ascii="Calibri" w:hAnsi="Calibri" w:cs="Calibri"/>
+          <w:color w:val="222222"/>
+          <w:sz w:val="18"/>
+          <w:szCs w:val="18"/>
+        </w:rPr>
+        <w:t>• Web performance optimization • Collaboration and communication with the backend developer</w:t>
       </w:r>
     </w:p>
     <w:p>
@@ -3847,7 +4112,7 @@
           <w:sz w:val="18"/>
           <w:szCs w:val="18"/>
         </w:rPr>
-        <w:t>• Collaboration and communication with the backend developer • Code review and testing • Static site deployment</w:t>
+        <w:t>• UI prototyping and user interface development for Mobile App</w:t>
       </w:r>
     </w:p>
     <w:p>
@@ -3874,6 +4139,139 @@
           <w:szCs w:val="16"/>
         </w:rPr>
         <w:t>Technologies Used:</w:t>
+      </w:r>
+      <w:r>
+        <w:rPr>
+          <w:color w:val="222222"/>
+          <w:sz w:val="24"/>
+          <w:szCs w:val="24"/>
+        </w:rPr>
+        <w:t xml:space="preserve"> </w:t>
+      </w:r>
+      <w:r>
+        <w:rPr>
+          <w:rFonts w:ascii="Calibri" w:hAnsi="Calibri" w:cs="Calibri"/>
+          <w:b/>
+          <w:bCs/>
+          <w:color w:val="222222"/>
+          <w:sz w:val="16"/>
+          <w:szCs w:val="16"/>
+        </w:rPr>
+        <w:t>Vue.js,</w:t>
+      </w:r>
+      <w:r>
+        <w:rPr>
+          <w:rFonts w:ascii="Calibri" w:hAnsi="Calibri" w:cs="Calibri"/>
+          <w:b/>
+          <w:bCs/>
+          <w:color w:val="222222"/>
+          <w:sz w:val="16"/>
+          <w:szCs w:val="16"/>
+        </w:rPr>
+        <w:t xml:space="preserve"> </w:t>
+      </w:r>
+      <w:r>
+        <w:rPr>
+          <w:rFonts w:ascii="Calibri" w:hAnsi="Calibri" w:cs="Calibri"/>
+          <w:b/>
+          <w:bCs/>
+          <w:color w:val="222222"/>
+          <w:sz w:val="16"/>
+          <w:szCs w:val="16"/>
+        </w:rPr>
+        <w:t>React Native</w:t>
+      </w:r>
+      <w:r>
+        <w:rPr>
+          <w:rFonts w:ascii="Calibri" w:hAnsi="Calibri" w:cs="Calibri"/>
+          <w:b/>
+          <w:bCs/>
+          <w:color w:val="222222"/>
+          <w:sz w:val="16"/>
+          <w:szCs w:val="16"/>
+        </w:rPr>
+        <w:t>,</w:t>
+      </w:r>
+      <w:r>
+        <w:rPr>
+          <w:rFonts w:ascii="Calibri" w:hAnsi="Calibri" w:cs="Calibri"/>
+          <w:b/>
+          <w:bCs/>
+          <w:color w:val="222222"/>
+          <w:sz w:val="16"/>
+          <w:szCs w:val="16"/>
+        </w:rPr>
+        <w:t xml:space="preserve"> CSS, SASS, Bootstrap, JavaScript, TypeScript, D3.js, </w:t>
+      </w:r>
+      <w:proofErr w:type="spellStart"/>
+      <w:r>
+        <w:rPr>
+          <w:rFonts w:ascii="Calibri" w:hAnsi="Calibri" w:cs="Calibri"/>
+          <w:b/>
+          <w:bCs/>
+          <w:color w:val="222222"/>
+          <w:sz w:val="16"/>
+          <w:szCs w:val="16"/>
+        </w:rPr>
+        <w:t>ApexCharts</w:t>
+      </w:r>
+      <w:proofErr w:type="spellEnd"/>
+      <w:r>
+        <w:rPr>
+          <w:rFonts w:ascii="Calibri" w:hAnsi="Calibri" w:cs="Calibri"/>
+          <w:b/>
+          <w:bCs/>
+          <w:color w:val="222222"/>
+          <w:sz w:val="16"/>
+          <w:szCs w:val="16"/>
+        </w:rPr>
+        <w:t>, Microsoft Power BI, Firebase</w:t>
+      </w:r>
+      <w:r>
+        <w:rPr>
+          <w:rFonts w:ascii="Calibri" w:hAnsi="Calibri" w:cs="Calibri"/>
+          <w:b/>
+          <w:bCs/>
+          <w:color w:val="222222"/>
+          <w:sz w:val="16"/>
+          <w:szCs w:val="16"/>
+        </w:rPr>
+        <w:t xml:space="preserve">, SQL, </w:t>
+      </w:r>
+      <w:r>
+        <w:rPr>
+          <w:rFonts w:ascii="Calibri" w:hAnsi="Calibri" w:cs="Calibri"/>
+          <w:b/>
+          <w:bCs/>
+          <w:color w:val="222222"/>
+          <w:sz w:val="16"/>
+          <w:szCs w:val="16"/>
+        </w:rPr>
+        <w:t>Selenium</w:t>
+      </w:r>
+    </w:p>
+    <w:p>
+      <w:pPr>
+        <w:pStyle w:val="NoSpacing"/>
+        <w:spacing w:after="20"/>
+        <w:ind w:left="360"/>
+        <w:rPr>
+          <w:rFonts w:ascii="Calibri" w:hAnsi="Calibri" w:cs="Calibri"/>
+          <w:color w:val="222222"/>
+          <w:sz w:val="16"/>
+          <w:szCs w:val="16"/>
+        </w:rPr>
+      </w:pPr>
+      <w:r>
+        <w:rPr>
+          <w:rFonts w:ascii="Calibri" w:hAnsi="Calibri" w:cs="Calibri"/>
+          <w:i/>
+          <w:iCs/>
+          <w:color w:val="18ADB2"/>
+          <w:sz w:val="16"/>
+          <w:szCs w:val="16"/>
+        </w:rPr>
+        <w:t>Assigned Projects:</w:t>
       </w:r>
       <w:r>
         <w:rPr>
@@ -3883,119 +4281,27 @@
         </w:rPr>
         <w:t xml:space="preserve"> </w:t>
       </w:r>
-      <w:r>
-        <w:rPr>
-          <w:rFonts w:ascii="Calibri" w:hAnsi="Calibri" w:cs="Calibri"/>
-          <w:b/>
-          <w:bCs/>
-          <w:color w:val="222222"/>
-          <w:sz w:val="16"/>
-          <w:szCs w:val="16"/>
-        </w:rPr>
-        <w:t>Angular,</w:t>
-      </w:r>
-      <w:r>
-        <w:rPr>
-          <w:rFonts w:ascii="Calibri" w:hAnsi="Calibri" w:cs="Calibri"/>
-          <w:b/>
-          <w:bCs/>
-          <w:color w:val="222222"/>
-          <w:sz w:val="16"/>
-          <w:szCs w:val="16"/>
-        </w:rPr>
-        <w:t xml:space="preserve"> </w:t>
-      </w:r>
-      <w:r>
-        <w:rPr>
-          <w:rFonts w:ascii="Calibri" w:hAnsi="Calibri" w:cs="Calibri"/>
-          <w:b/>
-          <w:bCs/>
-          <w:color w:val="222222"/>
-          <w:sz w:val="16"/>
-          <w:szCs w:val="16"/>
-        </w:rPr>
-        <w:t>React.js</w:t>
-      </w:r>
-      <w:r>
-        <w:rPr>
-          <w:rFonts w:ascii="Calibri" w:hAnsi="Calibri" w:cs="Calibri"/>
-          <w:b/>
-          <w:bCs/>
-          <w:color w:val="222222"/>
-          <w:sz w:val="16"/>
-          <w:szCs w:val="16"/>
-        </w:rPr>
-        <w:t>, CSS, SASS, HTML, Bootstrap, JavaScript, jQuery, Chart.js, JSON, Axios, Google Maps API</w:t>
-      </w:r>
-      <w:r>
-        <w:rPr>
-          <w:rFonts w:ascii="Calibri" w:hAnsi="Calibri" w:cs="Calibri"/>
-          <w:b/>
-          <w:bCs/>
-          <w:color w:val="222222"/>
-          <w:sz w:val="16"/>
-          <w:szCs w:val="16"/>
-        </w:rPr>
-        <w:t xml:space="preserve">, </w:t>
-      </w:r>
-      <w:r>
-        <w:rPr>
-          <w:rFonts w:ascii="Calibri" w:hAnsi="Calibri" w:cs="Calibri"/>
-          <w:b/>
-          <w:bCs/>
-          <w:color w:val="222222"/>
-          <w:sz w:val="16"/>
-          <w:szCs w:val="16"/>
-        </w:rPr>
-        <w:t>Selenium</w:t>
-      </w:r>
-    </w:p>
-    <w:p>
-      <w:pPr>
-        <w:pStyle w:val="NoSpacing"/>
-        <w:tabs>
-          <w:tab w:val="left" w:pos="1620"/>
-        </w:tabs>
-        <w:ind w:left="360"/>
+      <w:hyperlink r:id="rId24" w:history="1">
+        <w:r>
+          <w:rPr>
+            <w:rStyle w:val="Hyperlink"/>
+            <w:rFonts w:ascii="Calibri" w:hAnsi="Calibri" w:cs="Calibri"/>
+            <w:color w:val="555555"/>
+            <w:sz w:val="16"/>
+            <w:szCs w:val="16"/>
+            <w:u w:val="none"/>
+          </w:rPr>
+          <w:t>Shakti ERP System (Microfinance, HRM, Support and Maintenance)</w:t>
+        </w:r>
+      </w:hyperlink>
+      <w:r>
         <w:rPr>
           <w:rFonts w:ascii="Calibri" w:hAnsi="Calibri" w:cs="Calibri"/>
           <w:color w:val="555555"/>
           <w:sz w:val="16"/>
           <w:szCs w:val="16"/>
         </w:rPr>
-      </w:pPr>
-      <w:r>
-        <w:rPr>
-          <w:rFonts w:ascii="Calibri" w:hAnsi="Calibri" w:cs="Calibri"/>
-          <w:i/>
-          <w:iCs/>
-          <w:color w:val="18ADB2"/>
-          <w:sz w:val="16"/>
-          <w:szCs w:val="16"/>
-        </w:rPr>
-        <w:t>Assigned Projects:</w:t>
-      </w:r>
-      <w:r>
-        <w:rPr>
-          <w:rFonts w:ascii="Calibri" w:hAnsi="Calibri" w:cs="Calibri"/>
-          <w:i/>
-          <w:iCs/>
-          <w:color w:val="0B769F" w:themeColor="accent4" w:themeShade="BF"/>
-          <w:sz w:val="16"/>
-          <w:szCs w:val="16"/>
-        </w:rPr>
-        <w:t xml:space="preserve"> </w:t>
-      </w:r>
-      <w:r>
-        <w:rPr>
-          <w:rFonts w:ascii="Calibri" w:hAnsi="Calibri" w:cs="Calibri"/>
-          <w:i/>
-          <w:iCs/>
-          <w:color w:val="0B769F" w:themeColor="accent4" w:themeShade="BF"/>
-          <w:sz w:val="16"/>
-          <w:szCs w:val="16"/>
-        </w:rPr>
-        <w:tab/>
+        <w:t xml:space="preserve">, Shakti SME Mobile App, </w:t>
       </w:r>
       <w:hyperlink r:id="rId25" w:history="1">
         <w:r>
@@ -4007,387 +4313,69 @@
             <w:szCs w:val="16"/>
             <w:u w:val="none"/>
           </w:rPr>
-          <w:t>Editing Pro</w:t>
+          <w:t>Shakti ORG</w:t>
         </w:r>
       </w:hyperlink>
-      <w:r>
-        <w:rPr>
-          <w:rFonts w:ascii="Calibri" w:hAnsi="Calibri" w:cs="Calibri"/>
-          <w:color w:val="555555"/>
-          <w:sz w:val="16"/>
-          <w:szCs w:val="16"/>
-        </w:rPr>
-        <w:t>,</w:t>
-      </w:r>
-      <w:r>
-        <w:rPr>
-          <w:rFonts w:ascii="Calibri" w:hAnsi="Calibri" w:cs="Calibri"/>
-          <w:color w:val="555555"/>
+    </w:p>
+    <w:p>
+      <w:pPr>
+        <w:pStyle w:val="NoSpacing"/>
+        <w:ind w:left="360"/>
+        <w:rPr>
+          <w:rFonts w:ascii="Calibri" w:hAnsi="Calibri" w:cs="Calibri"/>
+          <w:b/>
+          <w:bCs/>
+          <w:color w:val="444444"/>
+          <w:sz w:val="16"/>
+          <w:szCs w:val="16"/>
+        </w:rPr>
+      </w:pPr>
+      <w:r>
+        <w:rPr>
+          <w:rFonts w:ascii="Calibri" w:hAnsi="Calibri" w:cs="Calibri"/>
+          <w:i/>
+          <w:iCs/>
+          <w:color w:val="18ADB2"/>
+          <w:sz w:val="16"/>
+          <w:szCs w:val="16"/>
+        </w:rPr>
+        <w:t>Contact:</w:t>
+      </w:r>
+      <w:r>
+        <w:rPr>
+          <w:rFonts w:ascii="Calibri" w:hAnsi="Calibri" w:cs="Calibri"/>
+          <w:b/>
+          <w:bCs/>
+          <w:color w:val="0B769F" w:themeColor="accent4" w:themeShade="BF"/>
           <w:sz w:val="16"/>
           <w:szCs w:val="16"/>
         </w:rPr>
         <w:t xml:space="preserve"> </w:t>
+      </w:r>
+      <w:r>
+        <w:rPr>
+          <w:rFonts w:ascii="Calibri" w:hAnsi="Calibri" w:cs="Calibri"/>
+          <w:i/>
+          <w:iCs/>
+          <w:color w:val="222222"/>
+          <w:sz w:val="16"/>
+          <w:szCs w:val="16"/>
+        </w:rPr>
+        <w:t xml:space="preserve">M. A. R. Bin Siddiqui Mamun - </w:t>
       </w:r>
       <w:hyperlink r:id="rId26" w:history="1">
         <w:r>
           <w:rPr>
-            <w:rStyle w:val="Hyperlink"/>
-            <w:rFonts w:ascii="Calibri" w:hAnsi="Calibri" w:cs="Calibri"/>
-            <w:color w:val="555555"/>
-            <w:sz w:val="16"/>
-            <w:szCs w:val="16"/>
-            <w:u w:val="none"/>
-          </w:rPr>
-          <w:t>PC Monitoring</w:t>
-        </w:r>
-      </w:hyperlink>
-      <w:r>
-        <w:rPr>
-          <w:rFonts w:ascii="Calibri" w:hAnsi="Calibri" w:cs="Calibri"/>
-          <w:color w:val="555555"/>
-          <w:sz w:val="16"/>
-          <w:szCs w:val="16"/>
-        </w:rPr>
-        <w:t>,</w:t>
-      </w:r>
-      <w:r>
-        <w:rPr>
-          <w:rFonts w:ascii="Calibri" w:hAnsi="Calibri" w:cs="Calibri"/>
-          <w:color w:val="555555"/>
-          <w:sz w:val="16"/>
-          <w:szCs w:val="16"/>
-        </w:rPr>
-        <w:t xml:space="preserve"> </w:t>
-      </w:r>
-      <w:hyperlink r:id="rId27" w:history="1">
-        <w:r>
-          <w:rPr>
-            <w:rStyle w:val="Hyperlink"/>
-            <w:rFonts w:ascii="Calibri" w:hAnsi="Calibri" w:cs="Calibri"/>
-            <w:color w:val="555555"/>
-            <w:sz w:val="16"/>
-            <w:szCs w:val="16"/>
-            <w:u w:val="none"/>
-          </w:rPr>
-          <w:t>Inbound Trans</w:t>
-        </w:r>
-      </w:hyperlink>
-      <w:r>
-        <w:rPr>
-          <w:rFonts w:ascii="Calibri" w:hAnsi="Calibri" w:cs="Calibri"/>
-          <w:color w:val="555555"/>
-          <w:sz w:val="16"/>
-          <w:szCs w:val="16"/>
-        </w:rPr>
-        <w:t>,</w:t>
-      </w:r>
-      <w:r>
-        <w:rPr>
-          <w:rFonts w:ascii="Calibri" w:hAnsi="Calibri" w:cs="Calibri"/>
-          <w:color w:val="555555"/>
-          <w:sz w:val="16"/>
-          <w:szCs w:val="16"/>
-        </w:rPr>
-        <w:t xml:space="preserve"> </w:t>
-      </w:r>
-      <w:hyperlink r:id="rId28" w:history="1">
-        <w:r>
-          <w:rPr>
-            <w:rStyle w:val="Hyperlink"/>
-            <w:rFonts w:ascii="Calibri" w:hAnsi="Calibri" w:cs="Calibri"/>
-            <w:color w:val="555555"/>
-            <w:sz w:val="16"/>
-            <w:szCs w:val="16"/>
-            <w:u w:val="none"/>
-          </w:rPr>
-          <w:t>Hiwork Client</w:t>
-        </w:r>
-      </w:hyperlink>
-      <w:r>
-        <w:rPr>
-          <w:rFonts w:ascii="Calibri" w:hAnsi="Calibri" w:cs="Calibri"/>
-          <w:color w:val="555555"/>
-          <w:sz w:val="16"/>
-          <w:szCs w:val="16"/>
-        </w:rPr>
-        <w:t>,</w:t>
-      </w:r>
-      <w:r>
-        <w:rPr>
-          <w:rFonts w:ascii="Calibri" w:hAnsi="Calibri" w:cs="Calibri"/>
-          <w:color w:val="555555"/>
-          <w:sz w:val="16"/>
-          <w:szCs w:val="16"/>
-        </w:rPr>
-        <w:t xml:space="preserve"> </w:t>
-      </w:r>
-      <w:hyperlink r:id="rId29" w:history="1">
-        <w:r>
-          <w:rPr>
-            <w:rStyle w:val="Hyperlink"/>
-            <w:rFonts w:ascii="Calibri" w:hAnsi="Calibri" w:cs="Calibri"/>
-            <w:color w:val="555555"/>
-            <w:sz w:val="16"/>
-            <w:szCs w:val="16"/>
-            <w:u w:val="none"/>
-          </w:rPr>
-          <w:t>Academic Editing</w:t>
-        </w:r>
-      </w:hyperlink>
-      <w:r>
-        <w:rPr>
-          <w:rFonts w:ascii="Calibri" w:hAnsi="Calibri" w:cs="Calibri"/>
-          <w:color w:val="555555"/>
-          <w:sz w:val="16"/>
-          <w:szCs w:val="16"/>
-        </w:rPr>
-        <w:t>,</w:t>
-      </w:r>
-      <w:r>
-        <w:rPr>
-          <w:rFonts w:ascii="Calibri" w:hAnsi="Calibri" w:cs="Calibri"/>
-          <w:color w:val="555555"/>
-          <w:sz w:val="16"/>
-          <w:szCs w:val="16"/>
-        </w:rPr>
-        <w:t xml:space="preserve"> </w:t>
-      </w:r>
-      <w:hyperlink r:id="rId30" w:history="1">
-        <w:r>
-          <w:rPr>
-            <w:rStyle w:val="Hyperlink"/>
-            <w:rFonts w:ascii="Calibri" w:hAnsi="Calibri" w:cs="Calibri"/>
-            <w:color w:val="555555"/>
-            <w:sz w:val="16"/>
-            <w:szCs w:val="16"/>
-            <w:u w:val="none"/>
-          </w:rPr>
-          <w:t>Online Trans</w:t>
-        </w:r>
-      </w:hyperlink>
-      <w:r>
-        <w:rPr>
-          <w:rFonts w:ascii="Calibri" w:hAnsi="Calibri" w:cs="Calibri"/>
-          <w:color w:val="555555"/>
-          <w:sz w:val="16"/>
-          <w:szCs w:val="16"/>
-        </w:rPr>
-        <w:t xml:space="preserve">, </w:t>
-      </w:r>
-      <w:hyperlink r:id="rId31" w:history="1">
-        <w:r>
-          <w:rPr>
-            <w:rStyle w:val="Hyperlink"/>
-            <w:rFonts w:ascii="Calibri" w:hAnsi="Calibri" w:cs="Calibri"/>
-            <w:color w:val="555555"/>
-            <w:sz w:val="16"/>
-            <w:szCs w:val="16"/>
-            <w:u w:val="none"/>
-          </w:rPr>
-          <w:t>MultiTranslation Services</w:t>
-        </w:r>
-      </w:hyperlink>
-      <w:r>
-        <w:rPr>
-          <w:rFonts w:ascii="Calibri" w:hAnsi="Calibri" w:cs="Calibri"/>
-          <w:color w:val="555555"/>
-          <w:sz w:val="16"/>
-          <w:szCs w:val="16"/>
-        </w:rPr>
-        <w:t>,</w:t>
-      </w:r>
-      <w:r>
-        <w:rPr>
-          <w:rFonts w:ascii="Calibri" w:hAnsi="Calibri" w:cs="Calibri"/>
-          <w:color w:val="555555"/>
-          <w:sz w:val="16"/>
-          <w:szCs w:val="16"/>
-        </w:rPr>
-        <w:t xml:space="preserve"> </w:t>
-      </w:r>
-    </w:p>
-    <w:p>
-      <w:pPr>
-        <w:pStyle w:val="NoSpacing"/>
-        <w:tabs>
-          <w:tab w:val="left" w:pos="1620"/>
-        </w:tabs>
-        <w:ind w:left="360"/>
-        <w:rPr>
-          <w:rFonts w:ascii="Calibri" w:hAnsi="Calibri" w:cs="Calibri"/>
-          <w:color w:val="555555"/>
-          <w:sz w:val="16"/>
-          <w:szCs w:val="16"/>
-        </w:rPr>
-      </w:pPr>
-      <w:r>
-        <w:rPr>
-          <w:rFonts w:ascii="Calibri" w:hAnsi="Calibri" w:cs="Calibri"/>
-          <w:color w:val="555555"/>
-          <w:sz w:val="16"/>
-          <w:szCs w:val="16"/>
-        </w:rPr>
-        <w:tab/>
-      </w:r>
-      <w:hyperlink r:id="rId32" w:history="1">
-        <w:r>
-          <w:rPr>
-            <w:rStyle w:val="Hyperlink"/>
-            <w:rFonts w:ascii="Calibri" w:hAnsi="Calibri" w:cs="Calibri"/>
-            <w:color w:val="555555"/>
-            <w:sz w:val="16"/>
-            <w:szCs w:val="16"/>
-            <w:u w:val="none"/>
-          </w:rPr>
-          <w:t>Hiwork Job Portal</w:t>
-        </w:r>
-      </w:hyperlink>
-      <w:r>
-        <w:rPr>
-          <w:rFonts w:ascii="Calibri" w:hAnsi="Calibri" w:cs="Calibri"/>
-          <w:color w:val="555555"/>
-          <w:sz w:val="16"/>
-          <w:szCs w:val="16"/>
-        </w:rPr>
-        <w:t>,</w:t>
-      </w:r>
-      <w:r>
-        <w:rPr>
-          <w:rFonts w:ascii="Calibri" w:hAnsi="Calibri" w:cs="Calibri"/>
-          <w:color w:val="555555"/>
-          <w:sz w:val="16"/>
-          <w:szCs w:val="16"/>
-        </w:rPr>
-        <w:t xml:space="preserve"> </w:t>
-      </w:r>
-      <w:hyperlink r:id="rId33" w:history="1">
-        <w:r>
-          <w:rPr>
-            <w:rStyle w:val="Hyperlink"/>
-            <w:rFonts w:ascii="Calibri" w:hAnsi="Calibri" w:cs="Calibri"/>
-            <w:color w:val="555555"/>
-            <w:sz w:val="16"/>
-            <w:szCs w:val="16"/>
-            <w:u w:val="none"/>
-          </w:rPr>
-          <w:t>Media Trans</w:t>
-        </w:r>
-      </w:hyperlink>
-      <w:r>
-        <w:rPr>
-          <w:rFonts w:ascii="Calibri" w:hAnsi="Calibri" w:cs="Calibri"/>
-          <w:color w:val="555555"/>
-          <w:sz w:val="16"/>
-          <w:szCs w:val="16"/>
-        </w:rPr>
-        <w:t>,</w:t>
-      </w:r>
-      <w:r>
-        <w:rPr>
-          <w:rFonts w:ascii="Calibri" w:hAnsi="Calibri" w:cs="Calibri"/>
-          <w:color w:val="555555"/>
-          <w:sz w:val="16"/>
-          <w:szCs w:val="16"/>
-        </w:rPr>
-        <w:t xml:space="preserve"> </w:t>
-      </w:r>
-      <w:hyperlink r:id="rId34" w:history="1">
-        <w:r>
-          <w:rPr>
-            <w:rStyle w:val="Hyperlink"/>
-            <w:rFonts w:ascii="Calibri" w:hAnsi="Calibri" w:cs="Calibri"/>
-            <w:color w:val="555555"/>
-            <w:sz w:val="16"/>
-            <w:szCs w:val="16"/>
-            <w:u w:val="none"/>
-          </w:rPr>
-          <w:t>PC Monitoring Compare</w:t>
-        </w:r>
-      </w:hyperlink>
-    </w:p>
-    <w:p>
-      <w:pPr>
-        <w:pStyle w:val="NoSpacing"/>
-        <w:ind w:left="360"/>
-        <w:rPr>
-          <w:rFonts w:ascii="Calibri" w:hAnsi="Calibri" w:cs="Calibri"/>
-          <w:b/>
-          <w:bCs/>
-          <w:color w:val="222222"/>
-          <w:sz w:val="16"/>
-          <w:szCs w:val="16"/>
-        </w:rPr>
-      </w:pPr>
-      <w:r>
-        <w:rPr>
-          <w:rFonts w:ascii="Calibri" w:hAnsi="Calibri" w:cs="Calibri"/>
-          <w:i/>
-          <w:iCs/>
-          <w:color w:val="18ADB2"/>
-          <w:sz w:val="16"/>
-          <w:szCs w:val="16"/>
-        </w:rPr>
-        <w:t>Contact:</w:t>
-      </w:r>
-      <w:r>
-        <w:rPr>
-          <w:rFonts w:ascii="Calibri" w:hAnsi="Calibri" w:cs="Calibri"/>
-          <w:b/>
-          <w:bCs/>
-          <w:color w:val="222222"/>
-          <w:sz w:val="16"/>
-          <w:szCs w:val="16"/>
-        </w:rPr>
-        <w:t xml:space="preserve"> </w:t>
-      </w:r>
-      <w:r>
-        <w:rPr>
-          <w:rFonts w:ascii="Calibri" w:hAnsi="Calibri" w:cs="Calibri"/>
-          <w:i/>
-          <w:iCs/>
-          <w:color w:val="222222"/>
-          <w:sz w:val="16"/>
-          <w:szCs w:val="16"/>
-        </w:rPr>
-        <w:t>Iryna Vetrova</w:t>
-      </w:r>
-      <w:r>
-        <w:rPr>
-          <w:rFonts w:ascii="Calibri" w:hAnsi="Calibri" w:cs="Calibri"/>
-          <w:i/>
-          <w:iCs/>
-          <w:color w:val="222222"/>
-          <w:sz w:val="16"/>
-          <w:szCs w:val="16"/>
-        </w:rPr>
-        <w:t xml:space="preserve"> - </w:t>
-      </w:r>
-      <w:hyperlink r:id="rId35" w:history="1">
-        <w:r>
-          <w:rPr>
-            <w:rStyle w:val="Hyperlink"/>
             <w:rFonts w:ascii="Calibri" w:hAnsi="Calibri" w:cs="Calibri"/>
             <w:i/>
             <w:iCs/>
             <w:color w:val="222222"/>
             <w:sz w:val="16"/>
             <w:szCs w:val="16"/>
-            <w:u w:val="none"/>
           </w:rPr>
-          <w:t>irina.vetrova@gmail.com</w:t>
+          <w:t>smamun@shakti.com.bd</w:t>
         </w:r>
       </w:hyperlink>
-      <w:r>
-        <w:rPr>
-          <w:rFonts w:ascii="Calibri" w:hAnsi="Calibri" w:cs="Calibri"/>
-          <w:i/>
-          <w:iCs/>
-          <w:color w:val="222222"/>
-          <w:sz w:val="16"/>
-          <w:szCs w:val="16"/>
-        </w:rPr>
-        <w:t xml:space="preserve"> </w:t>
-      </w:r>
     </w:p>
     <w:p>
       <w:pPr>
@@ -4398,8 +4386,8 @@
           <w:b/>
           <w:bCs/>
           <w:color w:val="222222"/>
-          <w:sz w:val="18"/>
-          <w:szCs w:val="18"/>
+          <w:sz w:val="16"/>
+          <w:szCs w:val="16"/>
         </w:rPr>
       </w:pPr>
     </w:p>
@@ -4427,18 +4415,18 @@
         <mc:AlternateContent>
           <mc:Choice Requires="wps">
             <w:drawing>
-              <wp:anchor distT="0" distB="0" distL="114300" distR="114300" simplePos="0" relativeHeight="251701248" behindDoc="0" locked="0" layoutInCell="1" allowOverlap="1" wp14:anchorId="7EAA8160" wp14:editId="6D58D946">
+              <wp:anchor distT="0" distB="0" distL="114300" distR="114300" simplePos="0" relativeHeight="251721728" behindDoc="0" locked="0" layoutInCell="1" allowOverlap="1" wp14:anchorId="54249A80" wp14:editId="1B480DE6">
                 <wp:simplePos x="0" y="0"/>
                 <wp:positionH relativeFrom="column">
                   <wp:posOffset>34290</wp:posOffset>
                 </wp:positionH>
                 <wp:positionV relativeFrom="paragraph">
-                  <wp:posOffset>56515</wp:posOffset>
+                  <wp:posOffset>58420</wp:posOffset>
                 </wp:positionV>
                 <wp:extent cx="82296" cy="82296"/>
                 <wp:effectExtent l="0" t="0" r="13335" b="13335"/>
                 <wp:wrapNone/>
-                <wp:docPr id="44100141" name="Oval 6"/>
+                <wp:docPr id="393328319" name="Oval 6"/>
                 <wp:cNvGraphicFramePr/>
                 <a:graphic xmlns:a="http://schemas.openxmlformats.org/drawingml/2006/main">
                   <a:graphicData uri="http://schemas.microsoft.com/office/word/2010/wordprocessingShape">
@@ -4500,7 +4488,7 @@
           </mc:Choice>
           <mc:Fallback>
             <w:pict>
-              <v:oval w14:anchorId="6D936645" id="Oval 6" o:spid="_x0000_s1026" style="position:absolute;margin-left:2.7pt;margin-top:4.45pt;width:6.5pt;height:6.5pt;z-index:251701248;visibility:visible;mso-wrap-style:square;mso-width-percent:0;mso-height-percent:0;mso-wrap-distance-left:9pt;mso-wrap-distance-top:0;mso-wrap-distance-right:9pt;mso-wrap-distance-bottom:0;mso-position-horizontal:absolute;mso-position-horizontal-relative:text;mso-position-vertical:absolute;mso-position-vertical-relative:text;mso-width-percent:0;mso-height-percent:0;mso-width-relative:margin;mso-height-relative:margin;v-text-anchor:middle" o:gfxdata="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" fillcolor="white [3212]" strokecolor="gray [1629]" strokeweight="1pt">
+              <v:oval w14:anchorId="0D844625" id="Oval 6" o:spid="_x0000_s1026" style="position:absolute;margin-left:2.7pt;margin-top:4.6pt;width:6.5pt;height:6.5pt;z-index:251721728;visibility:visible;mso-wrap-style:square;mso-width-percent:0;mso-height-percent:0;mso-wrap-distance-left:9pt;mso-wrap-distance-top:0;mso-wrap-distance-right:9pt;mso-wrap-distance-bottom:0;mso-position-horizontal:absolute;mso-position-horizontal-relative:text;mso-position-vertical:absolute;mso-position-vertical-relative:text;mso-width-percent:0;mso-height-percent:0;mso-width-relative:margin;mso-height-relative:margin;v-text-anchor:middle" o:gfxdata="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" fillcolor="white [3212]" strokecolor="gray [1629]" strokeweight="1pt">
                 <v:stroke joinstyle="miter"/>
               </v:oval>
             </w:pict>
@@ -4516,13 +4504,12 @@
           <w:sz w:val="24"/>
           <w:szCs w:val="24"/>
         </w:rPr>
-        <w:t>Front-End Developer</w:t>
-      </w:r>
-    </w:p>
-    <w:p>
-      <w:pPr>
-        <w:pStyle w:val="NoSpacing"/>
-        <w:spacing w:after="20"/>
+        <w:t>Sr. Front-End Developer / Team Lead</w:t>
+      </w:r>
+    </w:p>
+    <w:p>
+      <w:pPr>
+        <w:pStyle w:val="NoSpacing"/>
         <w:ind w:left="360"/>
         <w:rPr>
           <w:rFonts w:ascii="Calibri" w:hAnsi="Calibri" w:cs="Calibri"/>
@@ -4561,7 +4548,7 @@
           <w:sz w:val="16"/>
           <w:szCs w:val="16"/>
         </w:rPr>
-        <w:t>Jul 2017 - Nov 2018                                                                                                                                                                                                                 Dhaka, Bangladesh</w:t>
+        <w:t>Dec 2018 - Dec 2020                                                                                                                                                                                                                Dhaka, Bangladesh</w:t>
       </w:r>
     </w:p>
     <w:p>
@@ -4636,7 +4623,28 @@
           <w:sz w:val="18"/>
           <w:szCs w:val="18"/>
         </w:rPr>
-        <w:t xml:space="preserve">• Analysis • Developing user-friendly UI • Responsive web design • Developing reusable components for application </w:t>
+        <w:t>• Analysis and project planning • Developing user-friendly UI and reusable components for application with cross-browser compatibility</w:t>
+      </w:r>
+    </w:p>
+    <w:p>
+      <w:pPr>
+        <w:pStyle w:val="NoSpacing"/>
+        <w:ind w:left="360"/>
+        <w:rPr>
+          <w:rFonts w:ascii="Calibri" w:hAnsi="Calibri" w:cs="Calibri"/>
+          <w:color w:val="222222"/>
+          <w:sz w:val="18"/>
+          <w:szCs w:val="18"/>
+        </w:rPr>
+      </w:pPr>
+      <w:r>
+        <w:rPr>
+          <w:rFonts w:ascii="Calibri" w:hAnsi="Calibri" w:cs="Calibri"/>
+          <w:color w:val="222222"/>
+          <w:sz w:val="18"/>
+          <w:szCs w:val="18"/>
+        </w:rPr>
+        <w:t>• Responsive web design • Collaboration and communication with the backend developer • Code review and testing</w:t>
       </w:r>
     </w:p>
     <w:p>
@@ -4658,7 +4666,7 @@
           <w:sz w:val="18"/>
           <w:szCs w:val="18"/>
         </w:rPr>
-        <w:t>• Ensuring cross-browser compatibility • Collaboration and communication with the backend developer • Code review and testing</w:t>
+        <w:t>• Static project deployment • Team leadership and management, including task assignment and development monitoring</w:t>
       </w:r>
     </w:p>
     <w:p>
@@ -4703,18 +4711,76 @@
           <w:sz w:val="16"/>
           <w:szCs w:val="16"/>
         </w:rPr>
-        <w:t>AngularJS, CSS, SASS, HTML5, Bootstrap, Materialize CSS, JavaScript, jQuery, JSON, Google Maps API</w:t>
-      </w:r>
-    </w:p>
-    <w:p>
-      <w:pPr>
-        <w:pStyle w:val="NoSpacing"/>
-        <w:spacing w:after="20"/>
+        <w:t>Angular,</w:t>
+      </w:r>
+      <w:r>
+        <w:rPr>
+          <w:rFonts w:ascii="Calibri" w:hAnsi="Calibri" w:cs="Calibri"/>
+          <w:b/>
+          <w:bCs/>
+          <w:color w:val="222222"/>
+          <w:sz w:val="16"/>
+          <w:szCs w:val="16"/>
+        </w:rPr>
+        <w:t xml:space="preserve"> </w:t>
+      </w:r>
+      <w:r>
+        <w:rPr>
+          <w:rFonts w:ascii="Calibri" w:hAnsi="Calibri" w:cs="Calibri"/>
+          <w:b/>
+          <w:bCs/>
+          <w:color w:val="222222"/>
+          <w:sz w:val="16"/>
+          <w:szCs w:val="16"/>
+        </w:rPr>
+        <w:t>React.js</w:t>
+      </w:r>
+      <w:r>
+        <w:rPr>
+          <w:rFonts w:ascii="Calibri" w:hAnsi="Calibri" w:cs="Calibri"/>
+          <w:b/>
+          <w:bCs/>
+          <w:color w:val="222222"/>
+          <w:sz w:val="16"/>
+          <w:szCs w:val="16"/>
+        </w:rPr>
+        <w:t>, CSS, SASS, HTML, Bootstrap, JavaScript, jQuery, Chart.js, JSON, Axios, Google Maps API</w:t>
+      </w:r>
+      <w:r>
+        <w:rPr>
+          <w:rFonts w:ascii="Calibri" w:hAnsi="Calibri" w:cs="Calibri"/>
+          <w:b/>
+          <w:bCs/>
+          <w:color w:val="222222"/>
+          <w:sz w:val="16"/>
+          <w:szCs w:val="16"/>
+        </w:rPr>
+        <w:t xml:space="preserve">, </w:t>
+      </w:r>
+      <w:r>
+        <w:rPr>
+          <w:rFonts w:ascii="Calibri" w:hAnsi="Calibri" w:cs="Calibri"/>
+          <w:b/>
+          <w:bCs/>
+          <w:color w:val="222222"/>
+          <w:sz w:val="16"/>
+          <w:szCs w:val="16"/>
+        </w:rPr>
+        <w:t>Selenium</w:t>
+      </w:r>
+    </w:p>
+    <w:p>
+      <w:pPr>
+        <w:pStyle w:val="NoSpacing"/>
+        <w:tabs>
+          <w:tab w:val="left" w:pos="1620"/>
+        </w:tabs>
         <w:ind w:left="360"/>
         <w:rPr>
-          <w:color w:val="666666"/>
-          <w:sz w:val="24"/>
-          <w:szCs w:val="24"/>
+          <w:rFonts w:ascii="Calibri" w:hAnsi="Calibri" w:cs="Calibri"/>
+          <w:color w:val="555555"/>
+          <w:sz w:val="16"/>
+          <w:szCs w:val="16"/>
         </w:rPr>
       </w:pPr>
       <w:r>
@@ -4730,13 +4796,58 @@
       </w:r>
       <w:r>
         <w:rPr>
+          <w:rFonts w:ascii="Calibri" w:hAnsi="Calibri" w:cs="Calibri"/>
+          <w:i/>
+          <w:iCs/>
           <w:color w:val="0B769F" w:themeColor="accent4" w:themeShade="BF"/>
-          <w:sz w:val="24"/>
-          <w:szCs w:val="24"/>
+          <w:sz w:val="16"/>
+          <w:szCs w:val="16"/>
         </w:rPr>
         <w:t xml:space="preserve"> </w:t>
       </w:r>
-      <w:hyperlink r:id="rId36" w:history="1">
+      <w:r>
+        <w:rPr>
+          <w:rFonts w:ascii="Calibri" w:hAnsi="Calibri" w:cs="Calibri"/>
+          <w:i/>
+          <w:iCs/>
+          <w:color w:val="0B769F" w:themeColor="accent4" w:themeShade="BF"/>
+          <w:sz w:val="16"/>
+          <w:szCs w:val="16"/>
+        </w:rPr>
+        <w:tab/>
+      </w:r>
+      <w:hyperlink r:id="rId27" w:history="1">
+        <w:r>
+          <w:rPr>
+            <w:rStyle w:val="Hyperlink"/>
+            <w:rFonts w:ascii="Calibri" w:hAnsi="Calibri" w:cs="Calibri"/>
+            <w:color w:val="555555"/>
+            <w:sz w:val="16"/>
+            <w:szCs w:val="16"/>
+            <w:u w:val="none"/>
+          </w:rPr>
+          <w:t>Editing Pro</w:t>
+        </w:r>
+      </w:hyperlink>
+      <w:r>
+        <w:rPr>
+          <w:rFonts w:ascii="Calibri" w:hAnsi="Calibri" w:cs="Calibri"/>
+          <w:color w:val="555555"/>
+          <w:sz w:val="16"/>
+          <w:szCs w:val="16"/>
+        </w:rPr>
+        <w:t>,</w:t>
+      </w:r>
+      <w:r>
+        <w:rPr>
+          <w:rFonts w:ascii="Calibri" w:hAnsi="Calibri" w:cs="Calibri"/>
+          <w:color w:val="555555"/>
+          <w:sz w:val="16"/>
+          <w:szCs w:val="16"/>
+        </w:rPr>
+        <w:t xml:space="preserve"> </w:t>
+      </w:r>
+      <w:hyperlink r:id="rId28" w:history="1">
         <w:r>
           <w:rPr>
             <w:rStyle w:val="Hyperlink"/>
@@ -4769,7 +4880,7 @@
         </w:rPr>
         <w:t xml:space="preserve"> </w:t>
       </w:r>
-      <w:hyperlink r:id="rId37" w:history="1">
+      <w:hyperlink r:id="rId29" w:history="1">
         <w:r>
           <w:rPr>
             <w:rStyle w:val="Hyperlink"/>
@@ -4789,18 +4900,9 @@
           <w:sz w:val="16"/>
           <w:szCs w:val="16"/>
         </w:rPr>
-        <w:t>,</w:t>
-      </w:r>
-      <w:r>
-        <w:rPr>
-          <w:rFonts w:ascii="Calibri" w:hAnsi="Calibri" w:cs="Calibri"/>
-          <w:color w:val="555555"/>
-          <w:sz w:val="16"/>
-          <w:szCs w:val="16"/>
-        </w:rPr>
-        <w:t xml:space="preserve"> </w:t>
-      </w:r>
-      <w:hyperlink r:id="rId38" w:history="1">
+        <w:t xml:space="preserve">, </w:t>
+      </w:r>
+      <w:hyperlink r:id="rId30" w:history="1">
         <w:r>
           <w:rPr>
             <w:rStyle w:val="Hyperlink"/>
@@ -4820,18 +4922,9 @@
           <w:sz w:val="16"/>
           <w:szCs w:val="16"/>
         </w:rPr>
-        <w:t>,</w:t>
-      </w:r>
-      <w:r>
-        <w:rPr>
-          <w:rFonts w:ascii="Calibri" w:hAnsi="Calibri" w:cs="Calibri"/>
-          <w:color w:val="555555"/>
-          <w:sz w:val="16"/>
-          <w:szCs w:val="16"/>
-        </w:rPr>
-        <w:t xml:space="preserve"> </w:t>
-      </w:r>
-      <w:hyperlink r:id="rId39" w:history="1">
+        <w:t xml:space="preserve">, </w:t>
+      </w:r>
+      <w:hyperlink r:id="rId31" w:history="1">
         <w:r>
           <w:rPr>
             <w:rStyle w:val="Hyperlink"/>
@@ -4851,18 +4944,9 @@
           <w:sz w:val="16"/>
           <w:szCs w:val="16"/>
         </w:rPr>
-        <w:t>,</w:t>
-      </w:r>
-      <w:r>
-        <w:rPr>
-          <w:rFonts w:ascii="Calibri" w:hAnsi="Calibri" w:cs="Calibri"/>
-          <w:color w:val="555555"/>
-          <w:sz w:val="16"/>
-          <w:szCs w:val="16"/>
-        </w:rPr>
-        <w:t xml:space="preserve"> </w:t>
-      </w:r>
-      <w:hyperlink r:id="rId40" w:history="1">
+        <w:t xml:space="preserve">, </w:t>
+      </w:r>
+      <w:hyperlink r:id="rId32" w:history="1">
         <w:r>
           <w:rPr>
             <w:rStyle w:val="Hyperlink"/>
@@ -4882,18 +4966,9 @@
           <w:sz w:val="16"/>
           <w:szCs w:val="16"/>
         </w:rPr>
-        <w:t>,</w:t>
-      </w:r>
-      <w:r>
-        <w:rPr>
-          <w:rFonts w:ascii="Calibri" w:hAnsi="Calibri" w:cs="Calibri"/>
-          <w:color w:val="555555"/>
-          <w:sz w:val="16"/>
-          <w:szCs w:val="16"/>
-        </w:rPr>
-        <w:t xml:space="preserve"> </w:t>
-      </w:r>
-      <w:hyperlink r:id="rId41" w:history="1">
+        <w:t xml:space="preserve">, </w:t>
+      </w:r>
+      <w:hyperlink r:id="rId33" w:history="1">
         <w:r>
           <w:rPr>
             <w:rStyle w:val="Hyperlink"/>
@@ -4906,16 +4981,82 @@
           <w:t>Trans Compare</w:t>
         </w:r>
       </w:hyperlink>
-    </w:p>
-    <w:p>
-      <w:pPr>
-        <w:pStyle w:val="NoSpacing"/>
+      <w:r>
+        <w:rPr>
+          <w:rStyle w:val="Hyperlink"/>
+          <w:rFonts w:ascii="Calibri" w:hAnsi="Calibri" w:cs="Calibri"/>
+          <w:color w:val="555555"/>
+          <w:sz w:val="16"/>
+          <w:szCs w:val="16"/>
+          <w:u w:val="none"/>
+        </w:rPr>
+        <w:t>,</w:t>
+      </w:r>
+      <w:r>
+        <w:rPr>
+          <w:rFonts w:ascii="Calibri" w:hAnsi="Calibri" w:cs="Calibri"/>
+          <w:color w:val="555555"/>
+          <w:sz w:val="16"/>
+          <w:szCs w:val="16"/>
+        </w:rPr>
+        <w:t xml:space="preserve"> </w:t>
+      </w:r>
+      <w:hyperlink r:id="rId34" w:history="1">
+        <w:r>
+          <w:rPr>
+            <w:rStyle w:val="Hyperlink"/>
+            <w:rFonts w:ascii="Calibri" w:hAnsi="Calibri" w:cs="Calibri"/>
+            <w:color w:val="555555"/>
+            <w:sz w:val="16"/>
+            <w:szCs w:val="16"/>
+            <w:u w:val="none"/>
+          </w:rPr>
+          <w:t>PC Monitoring</w:t>
+        </w:r>
+      </w:hyperlink>
+      <w:r>
+        <w:rPr>
+          <w:rFonts w:ascii="Calibri" w:hAnsi="Calibri" w:cs="Calibri"/>
+          <w:color w:val="555555"/>
+          <w:sz w:val="16"/>
+          <w:szCs w:val="16"/>
+        </w:rPr>
+        <w:t xml:space="preserve">, </w:t>
+      </w:r>
+      <w:hyperlink r:id="rId35" w:history="1">
+        <w:r>
+          <w:rPr>
+            <w:rStyle w:val="Hyperlink"/>
+            <w:rFonts w:ascii="Calibri" w:hAnsi="Calibri" w:cs="Calibri"/>
+            <w:color w:val="555555"/>
+            <w:sz w:val="16"/>
+            <w:szCs w:val="16"/>
+            <w:u w:val="none"/>
+          </w:rPr>
+          <w:t>Inbound Trans</w:t>
+        </w:r>
+      </w:hyperlink>
+      <w:r>
+        <w:rPr>
+          <w:rFonts w:ascii="Calibri" w:hAnsi="Calibri" w:cs="Calibri"/>
+          <w:color w:val="555555"/>
+          <w:sz w:val="16"/>
+          <w:szCs w:val="16"/>
+        </w:rPr>
+        <w:t>,</w:t>
+      </w:r>
+    </w:p>
+    <w:p>
+      <w:pPr>
+        <w:pStyle w:val="NoSpacing"/>
+        <w:tabs>
+          <w:tab w:val="left" w:pos="1620"/>
+        </w:tabs>
+        <w:spacing w:after="20"/>
         <w:ind w:left="360"/>
         <w:rPr>
           <w:rFonts w:ascii="Calibri" w:hAnsi="Calibri" w:cs="Calibri"/>
-          <w:b/>
-          <w:bCs/>
-          <w:color w:val="222222"/>
+          <w:color w:val="555555"/>
           <w:sz w:val="16"/>
           <w:szCs w:val="16"/>
         </w:rPr>
@@ -4929,6 +5070,215 @@
           <w:sz w:val="16"/>
           <w:szCs w:val="16"/>
         </w:rPr>
+        <w:tab/>
+      </w:r>
+      <w:hyperlink r:id="rId36" w:history="1">
+        <w:proofErr w:type="spellStart"/>
+        <w:r>
+          <w:rPr>
+            <w:rStyle w:val="Hyperlink"/>
+            <w:rFonts w:ascii="Calibri" w:hAnsi="Calibri" w:cs="Calibri"/>
+            <w:color w:val="555555"/>
+            <w:sz w:val="16"/>
+            <w:szCs w:val="16"/>
+            <w:u w:val="none"/>
+          </w:rPr>
+          <w:t>Hiwork</w:t>
+        </w:r>
+        <w:proofErr w:type="spellEnd"/>
+        <w:r>
+          <w:rPr>
+            <w:rStyle w:val="Hyperlink"/>
+            <w:rFonts w:ascii="Calibri" w:hAnsi="Calibri" w:cs="Calibri"/>
+            <w:color w:val="555555"/>
+            <w:sz w:val="16"/>
+            <w:szCs w:val="16"/>
+            <w:u w:val="none"/>
+          </w:rPr>
+          <w:t xml:space="preserve"> Client</w:t>
+        </w:r>
+      </w:hyperlink>
+      <w:r>
+        <w:rPr>
+          <w:rFonts w:ascii="Calibri" w:hAnsi="Calibri" w:cs="Calibri"/>
+          <w:color w:val="555555"/>
+          <w:sz w:val="16"/>
+          <w:szCs w:val="16"/>
+        </w:rPr>
+        <w:t xml:space="preserve">, </w:t>
+      </w:r>
+      <w:hyperlink r:id="rId37" w:history="1">
+        <w:r>
+          <w:rPr>
+            <w:rStyle w:val="Hyperlink"/>
+            <w:rFonts w:ascii="Calibri" w:hAnsi="Calibri" w:cs="Calibri"/>
+            <w:color w:val="555555"/>
+            <w:sz w:val="16"/>
+            <w:szCs w:val="16"/>
+            <w:u w:val="none"/>
+          </w:rPr>
+          <w:t>Academic Editing</w:t>
+        </w:r>
+      </w:hyperlink>
+      <w:r>
+        <w:rPr>
+          <w:rFonts w:ascii="Calibri" w:hAnsi="Calibri" w:cs="Calibri"/>
+          <w:color w:val="555555"/>
+          <w:sz w:val="16"/>
+          <w:szCs w:val="16"/>
+        </w:rPr>
+        <w:t xml:space="preserve">, </w:t>
+      </w:r>
+      <w:hyperlink r:id="rId38" w:history="1">
+        <w:r>
+          <w:rPr>
+            <w:rStyle w:val="Hyperlink"/>
+            <w:rFonts w:ascii="Calibri" w:hAnsi="Calibri" w:cs="Calibri"/>
+            <w:color w:val="555555"/>
+            <w:sz w:val="16"/>
+            <w:szCs w:val="16"/>
+            <w:u w:val="none"/>
+          </w:rPr>
+          <w:t>Online Trans</w:t>
+        </w:r>
+      </w:hyperlink>
+      <w:r>
+        <w:rPr>
+          <w:rFonts w:ascii="Calibri" w:hAnsi="Calibri" w:cs="Calibri"/>
+          <w:color w:val="555555"/>
+          <w:sz w:val="16"/>
+          <w:szCs w:val="16"/>
+        </w:rPr>
+        <w:t xml:space="preserve">, </w:t>
+      </w:r>
+      <w:hyperlink r:id="rId39" w:history="1">
+        <w:proofErr w:type="spellStart"/>
+        <w:r>
+          <w:rPr>
+            <w:rStyle w:val="Hyperlink"/>
+            <w:rFonts w:ascii="Calibri" w:hAnsi="Calibri" w:cs="Calibri"/>
+            <w:color w:val="555555"/>
+            <w:sz w:val="16"/>
+            <w:szCs w:val="16"/>
+            <w:u w:val="none"/>
+          </w:rPr>
+          <w:t>MultiTranslation</w:t>
+        </w:r>
+        <w:proofErr w:type="spellEnd"/>
+        <w:r>
+          <w:rPr>
+            <w:rStyle w:val="Hyperlink"/>
+            <w:rFonts w:ascii="Calibri" w:hAnsi="Calibri" w:cs="Calibri"/>
+            <w:color w:val="555555"/>
+            <w:sz w:val="16"/>
+            <w:szCs w:val="16"/>
+            <w:u w:val="none"/>
+          </w:rPr>
+          <w:t xml:space="preserve"> Services</w:t>
+        </w:r>
+      </w:hyperlink>
+      <w:r>
+        <w:rPr>
+          <w:rFonts w:ascii="Calibri" w:hAnsi="Calibri" w:cs="Calibri"/>
+          <w:color w:val="555555"/>
+          <w:sz w:val="16"/>
+          <w:szCs w:val="16"/>
+        </w:rPr>
+        <w:t xml:space="preserve">, </w:t>
+      </w:r>
+      <w:hyperlink r:id="rId40" w:history="1">
+        <w:proofErr w:type="spellStart"/>
+        <w:r>
+          <w:rPr>
+            <w:rStyle w:val="Hyperlink"/>
+            <w:rFonts w:ascii="Calibri" w:hAnsi="Calibri" w:cs="Calibri"/>
+            <w:color w:val="555555"/>
+            <w:sz w:val="16"/>
+            <w:szCs w:val="16"/>
+            <w:u w:val="none"/>
+          </w:rPr>
+          <w:t>Hiwork</w:t>
+        </w:r>
+        <w:proofErr w:type="spellEnd"/>
+        <w:r>
+          <w:rPr>
+            <w:rStyle w:val="Hyperlink"/>
+            <w:rFonts w:ascii="Calibri" w:hAnsi="Calibri" w:cs="Calibri"/>
+            <w:color w:val="555555"/>
+            <w:sz w:val="16"/>
+            <w:szCs w:val="16"/>
+            <w:u w:val="none"/>
+          </w:rPr>
+          <w:t xml:space="preserve"> Job Portal</w:t>
+        </w:r>
+      </w:hyperlink>
+      <w:r>
+        <w:rPr>
+          <w:rFonts w:ascii="Calibri" w:hAnsi="Calibri" w:cs="Calibri"/>
+          <w:color w:val="555555"/>
+          <w:sz w:val="16"/>
+          <w:szCs w:val="16"/>
+        </w:rPr>
+        <w:t xml:space="preserve">, </w:t>
+      </w:r>
+      <w:hyperlink r:id="rId41" w:history="1">
+        <w:r>
+          <w:rPr>
+            <w:rStyle w:val="Hyperlink"/>
+            <w:rFonts w:ascii="Calibri" w:hAnsi="Calibri" w:cs="Calibri"/>
+            <w:color w:val="555555"/>
+            <w:sz w:val="16"/>
+            <w:szCs w:val="16"/>
+            <w:u w:val="none"/>
+          </w:rPr>
+          <w:t>Media Trans</w:t>
+        </w:r>
+      </w:hyperlink>
+      <w:r>
+        <w:rPr>
+          <w:rFonts w:ascii="Calibri" w:hAnsi="Calibri" w:cs="Calibri"/>
+          <w:color w:val="555555"/>
+          <w:sz w:val="16"/>
+          <w:szCs w:val="16"/>
+        </w:rPr>
+        <w:t xml:space="preserve">, </w:t>
+      </w:r>
+      <w:hyperlink r:id="rId42" w:history="1">
+        <w:r>
+          <w:rPr>
+            <w:rStyle w:val="Hyperlink"/>
+            <w:rFonts w:ascii="Calibri" w:hAnsi="Calibri" w:cs="Calibri"/>
+            <w:color w:val="555555"/>
+            <w:sz w:val="16"/>
+            <w:szCs w:val="16"/>
+            <w:u w:val="none"/>
+          </w:rPr>
+          <w:t>PC Monitoring Compare</w:t>
+        </w:r>
+      </w:hyperlink>
+    </w:p>
+    <w:p>
+      <w:pPr>
+        <w:pStyle w:val="NoSpacing"/>
+        <w:ind w:left="360"/>
+        <w:rPr>
+          <w:rFonts w:ascii="Calibri" w:hAnsi="Calibri" w:cs="Calibri"/>
+          <w:b/>
+          <w:bCs/>
+          <w:color w:val="222222"/>
+          <w:sz w:val="16"/>
+          <w:szCs w:val="16"/>
+        </w:rPr>
+      </w:pPr>
+      <w:r>
+        <w:rPr>
+          <w:rFonts w:ascii="Calibri" w:hAnsi="Calibri" w:cs="Calibri"/>
+          <w:i/>
+          <w:iCs/>
+          <w:color w:val="18ADB2"/>
+          <w:sz w:val="16"/>
+          <w:szCs w:val="16"/>
+        </w:rPr>
         <w:t>Contact:</w:t>
       </w:r>
       <w:r>
@@ -4951,7 +5301,33 @@
           <w:sz w:val="16"/>
           <w:szCs w:val="16"/>
         </w:rPr>
-        <w:t>Iryna Vetrova - irina.vetrova@gmail.com</w:t>
+        <w:t xml:space="preserve">Iryna Vetrova - </w:t>
+      </w:r>
+      <w:hyperlink r:id="rId43" w:history="1">
+        <w:r>
+          <w:rPr>
+            <w:rStyle w:val="Hyperlink"/>
+            <w:rFonts w:ascii="Calibri" w:hAnsi="Calibri" w:cs="Calibri"/>
+            <w:i/>
+            <w:iCs/>
+            <w:color w:val="222222"/>
+            <w:sz w:val="16"/>
+            <w:szCs w:val="16"/>
+            <w:u w:val="none"/>
+          </w:rPr>
+          <w:t>irina.vetrova@gmail.com</w:t>
+        </w:r>
+      </w:hyperlink>
+      <w:r>
+        <w:rPr>
+          <w:rFonts w:ascii="Calibri" w:hAnsi="Calibri" w:cs="Calibri"/>
+          <w:i/>
+          <w:iCs/>
+          <w:color w:val="222222"/>
+          <w:sz w:val="16"/>
+          <w:szCs w:val="16"/>
+        </w:rPr>
+        <w:t xml:space="preserve"> </w:t>
       </w:r>
     </w:p>
     <w:p>
@@ -4964,8 +5340,8 @@
           <w:b/>
           <w:bCs/>
           <w:color w:val="222222"/>
-          <w:sz w:val="18"/>
-          <w:szCs w:val="18"/>
+          <w:sz w:val="16"/>
+          <w:szCs w:val="16"/>
         </w:rPr>
       </w:pPr>
     </w:p>
@@ -5099,12 +5475,37 @@
           <w:color w:val="222222"/>
         </w:rPr>
       </w:pPr>
-      <w:r>
-        <w:rPr>
-          <w:rFonts w:ascii="Calibri" w:hAnsi="Calibri" w:cs="Calibri"/>
-          <w:color w:val="222222"/>
-        </w:rPr>
-        <w:t>Envato (ThemeForest)</w:t>
+      <w:proofErr w:type="spellStart"/>
+      <w:r>
+        <w:rPr>
+          <w:rFonts w:ascii="Calibri" w:hAnsi="Calibri" w:cs="Calibri"/>
+          <w:color w:val="222222"/>
+        </w:rPr>
+        <w:t>Envato</w:t>
+      </w:r>
+      <w:proofErr w:type="spellEnd"/>
+      <w:r>
+        <w:rPr>
+          <w:rFonts w:ascii="Calibri" w:hAnsi="Calibri" w:cs="Calibri"/>
+          <w:color w:val="222222"/>
+        </w:rPr>
+        <w:t xml:space="preserve"> (</w:t>
+      </w:r>
+      <w:proofErr w:type="spellStart"/>
+      <w:r>
+        <w:rPr>
+          <w:rFonts w:ascii="Calibri" w:hAnsi="Calibri" w:cs="Calibri"/>
+          <w:color w:val="222222"/>
+        </w:rPr>
+        <w:t>ThemeForest</w:t>
+      </w:r>
+      <w:proofErr w:type="spellEnd"/>
+      <w:r>
+        <w:rPr>
+          <w:rFonts w:ascii="Calibri" w:hAnsi="Calibri" w:cs="Calibri"/>
+          <w:color w:val="222222"/>
+        </w:rPr>
+        <w:t>)</w:t>
       </w:r>
     </w:p>
     <w:p>
@@ -5158,7 +5559,79 @@
           <w:sz w:val="16"/>
           <w:szCs w:val="16"/>
         </w:rPr>
-        <w:t>As a web developer and ThemeForest author at Envato, I created NEON, an innovative HTML template for global creative professionals. NEON features a modern, responsive design, garnering widespread acclaim with 17 sales across 10 countries(including United States, Germany, Greece, Singapore etc.).</w:t>
+        <w:t xml:space="preserve">As a web developer and </w:t>
+      </w:r>
+      <w:proofErr w:type="spellStart"/>
+      <w:r>
+        <w:rPr>
+          <w:rFonts w:ascii="Calibri" w:hAnsi="Calibri" w:cs="Calibri"/>
+          <w:i/>
+          <w:iCs/>
+          <w:color w:val="666666"/>
+          <w:sz w:val="16"/>
+          <w:szCs w:val="16"/>
+        </w:rPr>
+        <w:t>ThemeForest</w:t>
+      </w:r>
+      <w:proofErr w:type="spellEnd"/>
+      <w:r>
+        <w:rPr>
+          <w:rFonts w:ascii="Calibri" w:hAnsi="Calibri" w:cs="Calibri"/>
+          <w:i/>
+          <w:iCs/>
+          <w:color w:val="666666"/>
+          <w:sz w:val="16"/>
+          <w:szCs w:val="16"/>
+        </w:rPr>
+        <w:t xml:space="preserve"> author at </w:t>
+      </w:r>
+      <w:proofErr w:type="spellStart"/>
+      <w:r>
+        <w:rPr>
+          <w:rFonts w:ascii="Calibri" w:hAnsi="Calibri" w:cs="Calibri"/>
+          <w:i/>
+          <w:iCs/>
+          <w:color w:val="666666"/>
+          <w:sz w:val="16"/>
+          <w:szCs w:val="16"/>
+        </w:rPr>
+        <w:t>Envato</w:t>
+      </w:r>
+      <w:proofErr w:type="spellEnd"/>
+      <w:r>
+        <w:rPr>
+          <w:rFonts w:ascii="Calibri" w:hAnsi="Calibri" w:cs="Calibri"/>
+          <w:i/>
+          <w:iCs/>
+          <w:color w:val="666666"/>
+          <w:sz w:val="16"/>
+          <w:szCs w:val="16"/>
+        </w:rPr>
+        <w:t xml:space="preserve">, I created NEON, an innovative HTML template for global creative professionals. NEON features a modern, responsive design, garnering widespread acclaim with 17 sales across 10 </w:t>
+      </w:r>
+      <w:proofErr w:type="gramStart"/>
+      <w:r>
+        <w:rPr>
+          <w:rFonts w:ascii="Calibri" w:hAnsi="Calibri" w:cs="Calibri"/>
+          <w:i/>
+          <w:iCs/>
+          <w:color w:val="666666"/>
+          <w:sz w:val="16"/>
+          <w:szCs w:val="16"/>
+        </w:rPr>
+        <w:t>countries(</w:t>
+      </w:r>
+      <w:proofErr w:type="gramEnd"/>
+      <w:r>
+        <w:rPr>
+          <w:rFonts w:ascii="Calibri" w:hAnsi="Calibri" w:cs="Calibri"/>
+          <w:i/>
+          <w:iCs/>
+          <w:color w:val="666666"/>
+          <w:sz w:val="16"/>
+          <w:szCs w:val="16"/>
+        </w:rPr>
+        <w:t>including United States, Germany, Greece, Singapore etc.).</w:t>
       </w:r>
     </w:p>
     <w:p>
@@ -5440,7 +5913,7 @@
         </w:rPr>
         <w:t xml:space="preserve"> </w:t>
       </w:r>
-      <w:hyperlink r:id="rId42" w:history="1">
+      <w:hyperlink r:id="rId44" w:history="1">
         <w:r>
           <w:rPr>
             <w:rStyle w:val="Hyperlink"/>
@@ -6021,7 +6494,7 @@
         </w:rPr>
         <w:t xml:space="preserve"> </w:t>
       </w:r>
-      <w:hyperlink r:id="rId43" w:history="1">
+      <w:hyperlink r:id="rId45" w:history="1">
         <w:r>
           <w:rPr>
             <w:rStyle w:val="Hyperlink"/>
@@ -6052,7 +6525,7 @@
         </w:rPr>
         <w:t xml:space="preserve"> </w:t>
       </w:r>
-      <w:hyperlink r:id="rId44" w:history="1">
+      <w:hyperlink r:id="rId46" w:history="1">
         <w:r>
           <w:rPr>
             <w:rStyle w:val="Hyperlink"/>
@@ -6083,7 +6556,8 @@
         </w:rPr>
         <w:t xml:space="preserve"> </w:t>
       </w:r>
-      <w:hyperlink r:id="rId45" w:history="1">
+      <w:hyperlink r:id="rId47" w:history="1">
+        <w:proofErr w:type="spellStart"/>
         <w:r>
           <w:rPr>
             <w:rStyle w:val="Hyperlink"/>
@@ -6095,6 +6569,7 @@
           </w:rPr>
           <w:t>LabStats</w:t>
         </w:r>
+        <w:proofErr w:type="spellEnd"/>
       </w:hyperlink>
       <w:r>
         <w:rPr>
@@ -6114,7 +6589,8 @@
         </w:rPr>
         <w:t xml:space="preserve"> </w:t>
       </w:r>
-      <w:hyperlink r:id="rId46" w:history="1">
+      <w:hyperlink r:id="rId48" w:history="1">
+        <w:proofErr w:type="spellStart"/>
         <w:r>
           <w:rPr>
             <w:rStyle w:val="Hyperlink"/>
@@ -6126,6 +6602,7 @@
           </w:rPr>
           <w:t>SickTop</w:t>
         </w:r>
+        <w:proofErr w:type="spellEnd"/>
       </w:hyperlink>
       <w:r>
         <w:rPr>
@@ -6145,7 +6622,7 @@
         </w:rPr>
         <w:t xml:space="preserve"> </w:t>
       </w:r>
-      <w:hyperlink r:id="rId47" w:history="1">
+      <w:hyperlink r:id="rId49" w:history="1">
         <w:r>
           <w:rPr>
             <w:rStyle w:val="Hyperlink"/>
@@ -6176,7 +6653,8 @@
         </w:rPr>
         <w:t xml:space="preserve"> </w:t>
       </w:r>
-      <w:hyperlink r:id="rId48" w:history="1">
+      <w:hyperlink r:id="rId50" w:history="1">
+        <w:proofErr w:type="spellStart"/>
         <w:r>
           <w:rPr>
             <w:rStyle w:val="Hyperlink"/>
@@ -6188,6 +6666,7 @@
           </w:rPr>
           <w:t>TagsBay</w:t>
         </w:r>
+        <w:proofErr w:type="spellEnd"/>
       </w:hyperlink>
       <w:r>
         <w:rPr>
@@ -6207,7 +6686,7 @@
         </w:rPr>
         <w:t xml:space="preserve"> </w:t>
       </w:r>
-      <w:hyperlink r:id="rId49" w:history="1">
+      <w:hyperlink r:id="rId51" w:history="1">
         <w:r>
           <w:rPr>
             <w:rStyle w:val="Hyperlink"/>
@@ -6278,7 +6757,7 @@
         </w:rPr>
         <w:t xml:space="preserve"> - </w:t>
       </w:r>
-      <w:hyperlink r:id="rId50" w:history="1">
+      <w:hyperlink r:id="rId52" w:history="1">
         <w:r>
           <w:rPr>
             <w:rStyle w:val="Hyperlink"/>
@@ -6354,7 +6833,7 @@
                     <pic:cNvPicPr/>
                   </pic:nvPicPr>
                   <pic:blipFill>
-                    <a:blip r:embed="rId51" cstate="print">
+                    <a:blip r:embed="rId53" cstate="print">
                       <a:extLst>
                         <a:ext uri="{28A0092B-C50C-407E-A947-70E740481C1C}">
                           <a14:useLocalDpi xmlns:a14="http://schemas.microsoft.com/office/drawing/2010/main" val="0"/>
@@ -6562,7 +7041,7 @@
                     <pic:cNvPicPr/>
                   </pic:nvPicPr>
                   <pic:blipFill>
-                    <a:blip r:embed="rId52" cstate="print">
+                    <a:blip r:embed="rId54" cstate="print">
                       <a:extLst>
                         <a:ext uri="{28A0092B-C50C-407E-A947-70E740481C1C}">
                           <a14:useLocalDpi xmlns:a14="http://schemas.microsoft.com/office/drawing/2010/main" val="0"/>
@@ -6962,7 +7441,7 @@
         </w:rPr>
         <w:t xml:space="preserve"> </w:t>
       </w:r>
-      <w:hyperlink r:id="rId53" w:history="1">
+      <w:hyperlink r:id="rId55" w:history="1">
         <w:r>
           <w:rPr>
             <w:rStyle w:val="Hyperlink"/>
@@ -7056,6 +7535,7 @@
         </w:rPr>
         <w:t xml:space="preserve"> </w:t>
       </w:r>
+      <w:proofErr w:type="spellStart"/>
       <w:r>
         <w:rPr>
           <w:rFonts w:ascii="Calibri" w:hAnsi="Calibri" w:cs="Calibri"/>
@@ -7065,7 +7545,19 @@
           <w:sz w:val="24"/>
           <w:szCs w:val="24"/>
         </w:rPr>
-        <w:t>ShopBox | MERN Stack eCommerce Solutions</w:t>
+        <w:t>ShopBox</w:t>
+      </w:r>
+      <w:proofErr w:type="spellEnd"/>
+      <w:r>
+        <w:rPr>
+          <w:rFonts w:ascii="Calibri" w:hAnsi="Calibri" w:cs="Calibri"/>
+          <w:b/>
+          <w:bCs/>
+          <w:color w:val="222222"/>
+          <w:sz w:val="24"/>
+          <w:szCs w:val="24"/>
+        </w:rPr>
+        <w:t xml:space="preserve"> | MERN Stack eCommerce Solutions</w:t>
       </w:r>
     </w:p>
     <w:p>
@@ -7094,7 +7586,31 @@
           <w:sz w:val="16"/>
           <w:szCs w:val="16"/>
         </w:rPr>
-        <w:t>"ShopBox" is a feature-rich MERN stack e-commerce solution with user authentication, a user-friendly interface, shopping cart, order processing, user profiles, product reviews, responsive design, and secure PayPal integration. Empower your business to thrive online effortlessly.</w:t>
+        <w:t>"</w:t>
+      </w:r>
+      <w:proofErr w:type="spellStart"/>
+      <w:r>
+        <w:rPr>
+          <w:rFonts w:ascii="Calibri" w:hAnsi="Calibri" w:cs="Calibri"/>
+          <w:i/>
+          <w:iCs/>
+          <w:color w:val="666666"/>
+          <w:sz w:val="16"/>
+          <w:szCs w:val="16"/>
+        </w:rPr>
+        <w:t>ShopBox</w:t>
+      </w:r>
+      <w:proofErr w:type="spellEnd"/>
+      <w:r>
+        <w:rPr>
+          <w:rFonts w:ascii="Calibri" w:hAnsi="Calibri" w:cs="Calibri"/>
+          <w:i/>
+          <w:iCs/>
+          <w:color w:val="666666"/>
+          <w:sz w:val="16"/>
+          <w:szCs w:val="16"/>
+        </w:rPr>
+        <w:t>" is a feature-rich MERN stack e-commerce solution with user authentication, a user-friendly interface, shopping cart, order processing, user profiles, product reviews, responsive design, and secure PayPal integration. Empower your business to thrive online effortlessly.</w:t>
       </w:r>
     </w:p>
     <w:p>
@@ -7258,7 +7774,31 @@
           <w:sz w:val="16"/>
           <w:szCs w:val="16"/>
         </w:rPr>
-        <w:t>React.js, Redux.js, Redux Thunk, Node.js, Express.js, MongoDB,</w:t>
+        <w:t xml:space="preserve">React.js, Redux.js, Redux </w:t>
+      </w:r>
+      <w:proofErr w:type="spellStart"/>
+      <w:r>
+        <w:rPr>
+          <w:rFonts w:ascii="Calibri" w:hAnsi="Calibri" w:cs="Calibri"/>
+          <w:b/>
+          <w:bCs/>
+          <w:color w:val="222222"/>
+          <w:sz w:val="16"/>
+          <w:szCs w:val="16"/>
+        </w:rPr>
+        <w:t>Thunk</w:t>
+      </w:r>
+      <w:proofErr w:type="spellEnd"/>
+      <w:r>
+        <w:rPr>
+          <w:rFonts w:ascii="Calibri" w:hAnsi="Calibri" w:cs="Calibri"/>
+          <w:b/>
+          <w:bCs/>
+          <w:color w:val="222222"/>
+          <w:sz w:val="16"/>
+          <w:szCs w:val="16"/>
+        </w:rPr>
+        <w:t>, Node.js, Express.js, MongoDB,</w:t>
       </w:r>
       <w:r>
         <w:rPr>
@@ -7351,6 +7891,7 @@
           <w:szCs w:val="16"/>
         </w:rPr>
       </w:pPr>
+      <w:proofErr w:type="gramStart"/>
       <w:r>
         <w:rPr>
           <w:rFonts w:ascii="Calibri" w:hAnsi="Calibri" w:cs="Calibri"/>
@@ -7371,7 +7912,19 @@
           <w:sz w:val="16"/>
           <w:szCs w:val="16"/>
         </w:rPr>
-        <w:t>URL:</w:t>
+        <w:t>URL</w:t>
+      </w:r>
+      <w:proofErr w:type="gramEnd"/>
+      <w:r>
+        <w:rPr>
+          <w:rFonts w:ascii="Calibri" w:hAnsi="Calibri" w:cs="Calibri"/>
+          <w:i/>
+          <w:iCs/>
+          <w:color w:val="18ADB2"/>
+          <w:sz w:val="16"/>
+          <w:szCs w:val="16"/>
+        </w:rPr>
+        <w:t>:</w:t>
       </w:r>
       <w:r>
         <w:rPr>
@@ -7381,7 +7934,7 @@
         </w:rPr>
         <w:t xml:space="preserve"> </w:t>
       </w:r>
-      <w:hyperlink r:id="rId54" w:history="1">
+      <w:hyperlink r:id="rId56" w:history="1">
         <w:r>
           <w:rPr>
             <w:rStyle w:val="Hyperlink"/>
@@ -7513,7 +8066,31 @@
           <w:sz w:val="16"/>
           <w:szCs w:val="16"/>
         </w:rPr>
-        <w:t>Elevate React state management with the 'Clean Redux Pattern,' offering a well-structured folder layout for clarity and modularity. Integration of Redux-Thunk and Axios streamlines asynchronous actions, while async/await simplifies code appearance for a cleaner workflow. Embrace this smarter approach to state management for seamless HTTP request handling and an enhanced development experience.</w:t>
+        <w:t>Elevate React state management with the 'Clean Redux Pattern,' offering a well-structured folder layout for clarity and modularity. Integration of Redux-</w:t>
+      </w:r>
+      <w:proofErr w:type="spellStart"/>
+      <w:r>
+        <w:rPr>
+          <w:rFonts w:ascii="Calibri" w:hAnsi="Calibri" w:cs="Calibri"/>
+          <w:i/>
+          <w:iCs/>
+          <w:color w:val="666666"/>
+          <w:sz w:val="16"/>
+          <w:szCs w:val="16"/>
+        </w:rPr>
+        <w:t>Thunk</w:t>
+      </w:r>
+      <w:proofErr w:type="spellEnd"/>
+      <w:r>
+        <w:rPr>
+          <w:rFonts w:ascii="Calibri" w:hAnsi="Calibri" w:cs="Calibri"/>
+          <w:i/>
+          <w:iCs/>
+          <w:color w:val="666666"/>
+          <w:sz w:val="16"/>
+          <w:szCs w:val="16"/>
+        </w:rPr>
+        <w:t xml:space="preserve"> and Axios streamlines asynchronous actions, while async/await simplifies code appearance for a cleaner workflow. Embrace this smarter approach to state management for seamless HTTP request handling and an enhanced development experience.</w:t>
       </w:r>
     </w:p>
     <w:p>
@@ -7593,7 +8170,27 @@
           <w:sz w:val="18"/>
           <w:szCs w:val="18"/>
         </w:rPr>
-        <w:t>• Proper way to use 'Redux-Thunk' • Clean Asynchronous operations</w:t>
+        <w:t>• Proper way to use 'Redux-</w:t>
+      </w:r>
+      <w:proofErr w:type="spellStart"/>
+      <w:r>
+        <w:rPr>
+          <w:rFonts w:ascii="Calibri" w:hAnsi="Calibri" w:cs="Calibri"/>
+          <w:color w:val="222222"/>
+          <w:sz w:val="18"/>
+          <w:szCs w:val="18"/>
+        </w:rPr>
+        <w:t>Thunk</w:t>
+      </w:r>
+      <w:proofErr w:type="spellEnd"/>
+      <w:r>
+        <w:rPr>
+          <w:rFonts w:ascii="Calibri" w:hAnsi="Calibri" w:cs="Calibri"/>
+          <w:color w:val="222222"/>
+          <w:sz w:val="18"/>
+          <w:szCs w:val="18"/>
+        </w:rPr>
+        <w:t>' • Clean Asynchronous operations</w:t>
       </w:r>
     </w:p>
     <w:p>
@@ -7641,7 +8238,31 @@
           <w:sz w:val="16"/>
           <w:szCs w:val="16"/>
         </w:rPr>
-        <w:t>React.js, Redux.js, Redux Thunk, Axios, Node.js, JavaScript</w:t>
+        <w:t xml:space="preserve">React.js, Redux.js, Redux </w:t>
+      </w:r>
+      <w:proofErr w:type="spellStart"/>
+      <w:r>
+        <w:rPr>
+          <w:rFonts w:ascii="Calibri" w:hAnsi="Calibri" w:cs="Calibri"/>
+          <w:b/>
+          <w:bCs/>
+          <w:color w:val="222222"/>
+          <w:sz w:val="16"/>
+          <w:szCs w:val="16"/>
+        </w:rPr>
+        <w:t>Thunk</w:t>
+      </w:r>
+      <w:proofErr w:type="spellEnd"/>
+      <w:r>
+        <w:rPr>
+          <w:rFonts w:ascii="Calibri" w:hAnsi="Calibri" w:cs="Calibri"/>
+          <w:b/>
+          <w:bCs/>
+          <w:color w:val="222222"/>
+          <w:sz w:val="16"/>
+          <w:szCs w:val="16"/>
+        </w:rPr>
+        <w:t>, Axios, Node.js, JavaScript</w:t>
       </w:r>
     </w:p>
     <w:p>
@@ -7657,6 +8278,7 @@
           <w:szCs w:val="16"/>
         </w:rPr>
       </w:pPr>
+      <w:proofErr w:type="gramStart"/>
       <w:r>
         <w:rPr>
           <w:rFonts w:ascii="Calibri" w:hAnsi="Calibri" w:cs="Calibri"/>
@@ -7666,7 +8288,19 @@
           <w:sz w:val="16"/>
           <w:szCs w:val="16"/>
         </w:rPr>
-        <w:t>Project  URL:</w:t>
+        <w:t>Project  URL</w:t>
+      </w:r>
+      <w:proofErr w:type="gramEnd"/>
+      <w:r>
+        <w:rPr>
+          <w:rFonts w:ascii="Calibri" w:hAnsi="Calibri" w:cs="Calibri"/>
+          <w:i/>
+          <w:iCs/>
+          <w:color w:val="18ADB2"/>
+          <w:sz w:val="16"/>
+          <w:szCs w:val="16"/>
+        </w:rPr>
+        <w:t>:</w:t>
       </w:r>
       <w:r>
         <w:rPr>
@@ -7676,7 +8310,7 @@
         </w:rPr>
         <w:t xml:space="preserve"> </w:t>
       </w:r>
-      <w:hyperlink r:id="rId55" w:history="1">
+      <w:hyperlink r:id="rId57" w:history="1">
         <w:r>
           <w:rPr>
             <w:rStyle w:val="Hyperlink"/>
@@ -7770,6 +8404,7 @@
         </w:rPr>
         <w:t xml:space="preserve"> </w:t>
       </w:r>
+      <w:proofErr w:type="spellStart"/>
       <w:r>
         <w:rPr>
           <w:rFonts w:ascii="Calibri" w:hAnsi="Calibri" w:cs="Calibri"/>
@@ -7779,7 +8414,19 @@
           <w:sz w:val="24"/>
           <w:szCs w:val="24"/>
         </w:rPr>
-        <w:t>IGDb | Internet Game Database</w:t>
+        <w:t>IGDb</w:t>
+      </w:r>
+      <w:proofErr w:type="spellEnd"/>
+      <w:r>
+        <w:rPr>
+          <w:rFonts w:ascii="Calibri" w:hAnsi="Calibri" w:cs="Calibri"/>
+          <w:b/>
+          <w:bCs/>
+          <w:color w:val="222222"/>
+          <w:sz w:val="24"/>
+          <w:szCs w:val="24"/>
+        </w:rPr>
+        <w:t xml:space="preserve"> | Internet Game Database</w:t>
       </w:r>
     </w:p>
     <w:p>
@@ -7799,6 +8446,7 @@
           <w:szCs w:val="16"/>
         </w:rPr>
       </w:pPr>
+      <w:proofErr w:type="spellStart"/>
       <w:r>
         <w:rPr>
           <w:rFonts w:ascii="Calibri" w:hAnsi="Calibri" w:cs="Calibri"/>
@@ -7808,8 +8456,9 @@
           <w:sz w:val="16"/>
           <w:szCs w:val="16"/>
         </w:rPr>
-        <w:t xml:space="preserve">IGDb (Internet Game Database) is an advanced React app providing comprehensive game information. With efficient search, filtering, and infinite scrolling, IGDb offers optimal performance. Featuring a modern UI and integration of </w:t>
-      </w:r>
+        <w:t>IGDb</w:t>
+      </w:r>
+      <w:proofErr w:type="spellEnd"/>
       <w:r>
         <w:rPr>
           <w:rFonts w:ascii="Calibri" w:hAnsi="Calibri" w:cs="Calibri"/>
@@ -7819,6 +8468,41 @@
           <w:sz w:val="16"/>
           <w:szCs w:val="16"/>
         </w:rPr>
+        <w:t xml:space="preserve"> (Internet Game Database) is an advanced React app providing comprehensive game information. With efficient search, filtering, and infinite scrolling, </w:t>
+      </w:r>
+      <w:proofErr w:type="spellStart"/>
+      <w:r>
+        <w:rPr>
+          <w:rFonts w:ascii="Calibri" w:hAnsi="Calibri" w:cs="Calibri"/>
+          <w:i/>
+          <w:iCs/>
+          <w:color w:val="666666"/>
+          <w:sz w:val="16"/>
+          <w:szCs w:val="16"/>
+        </w:rPr>
+        <w:t>IGDb</w:t>
+      </w:r>
+      <w:proofErr w:type="spellEnd"/>
+      <w:r>
+        <w:rPr>
+          <w:rFonts w:ascii="Calibri" w:hAnsi="Calibri" w:cs="Calibri"/>
+          <w:i/>
+          <w:iCs/>
+          <w:color w:val="666666"/>
+          <w:sz w:val="16"/>
+          <w:szCs w:val="16"/>
+        </w:rPr>
+        <w:t xml:space="preserve"> offers optimal performance. Featuring a modern UI and integration of </w:t>
+      </w:r>
+      <w:r>
+        <w:rPr>
+          <w:rFonts w:ascii="Calibri" w:hAnsi="Calibri" w:cs="Calibri"/>
+          <w:i/>
+          <w:iCs/>
+          <w:color w:val="666666"/>
+          <w:sz w:val="16"/>
+          <w:szCs w:val="16"/>
+        </w:rPr>
         <w:t>cutting-edge</w:t>
       </w:r>
       <w:r>
@@ -7830,7 +8514,31 @@
           <w:sz w:val="16"/>
           <w:szCs w:val="16"/>
         </w:rPr>
-        <w:t xml:space="preserve"> technologies, IGDb is your go-to platform for game exploration.</w:t>
+        <w:t xml:space="preserve"> technologies, </w:t>
+      </w:r>
+      <w:proofErr w:type="spellStart"/>
+      <w:r>
+        <w:rPr>
+          <w:rFonts w:ascii="Calibri" w:hAnsi="Calibri" w:cs="Calibri"/>
+          <w:i/>
+          <w:iCs/>
+          <w:color w:val="666666"/>
+          <w:sz w:val="16"/>
+          <w:szCs w:val="16"/>
+        </w:rPr>
+        <w:t>IGDb</w:t>
+      </w:r>
+      <w:proofErr w:type="spellEnd"/>
+      <w:r>
+        <w:rPr>
+          <w:rFonts w:ascii="Calibri" w:hAnsi="Calibri" w:cs="Calibri"/>
+          <w:i/>
+          <w:iCs/>
+          <w:color w:val="666666"/>
+          <w:sz w:val="16"/>
+          <w:szCs w:val="16"/>
+        </w:rPr>
+        <w:t xml:space="preserve"> is your go-to platform for game exploration.</w:t>
       </w:r>
     </w:p>
     <w:p>
@@ -7910,7 +8618,27 @@
           <w:sz w:val="18"/>
           <w:szCs w:val="18"/>
         </w:rPr>
-        <w:t>• Easy state management with Zustand • Elegant and User-Friendly UI • RAWG API Integration</w:t>
+        <w:t xml:space="preserve">• Easy state management with </w:t>
+      </w:r>
+      <w:proofErr w:type="spellStart"/>
+      <w:r>
+        <w:rPr>
+          <w:rFonts w:ascii="Calibri" w:hAnsi="Calibri" w:cs="Calibri"/>
+          <w:color w:val="222222"/>
+          <w:sz w:val="18"/>
+          <w:szCs w:val="18"/>
+        </w:rPr>
+        <w:t>Zustand</w:t>
+      </w:r>
+      <w:proofErr w:type="spellEnd"/>
+      <w:r>
+        <w:rPr>
+          <w:rFonts w:ascii="Calibri" w:hAnsi="Calibri" w:cs="Calibri"/>
+          <w:color w:val="222222"/>
+          <w:sz w:val="18"/>
+          <w:szCs w:val="18"/>
+        </w:rPr>
+        <w:t xml:space="preserve"> • Elegant and User-Friendly UI • RAWG API Integration</w:t>
       </w:r>
     </w:p>
     <w:p>
@@ -7959,7 +8687,55 @@
           <w:sz w:val="16"/>
           <w:szCs w:val="16"/>
         </w:rPr>
-        <w:t>React.js, Zustand, TanStack Query, React Router, TypeScript, REST APIs, Tailwind CSS</w:t>
+        <w:t xml:space="preserve">React.js, </w:t>
+      </w:r>
+      <w:proofErr w:type="spellStart"/>
+      <w:r>
+        <w:rPr>
+          <w:rFonts w:ascii="Calibri" w:hAnsi="Calibri" w:cs="Calibri"/>
+          <w:b/>
+          <w:bCs/>
+          <w:color w:val="222222"/>
+          <w:sz w:val="16"/>
+          <w:szCs w:val="16"/>
+        </w:rPr>
+        <w:t>Zustand</w:t>
+      </w:r>
+      <w:proofErr w:type="spellEnd"/>
+      <w:r>
+        <w:rPr>
+          <w:rFonts w:ascii="Calibri" w:hAnsi="Calibri" w:cs="Calibri"/>
+          <w:b/>
+          <w:bCs/>
+          <w:color w:val="222222"/>
+          <w:sz w:val="16"/>
+          <w:szCs w:val="16"/>
+        </w:rPr>
+        <w:t xml:space="preserve">, </w:t>
+      </w:r>
+      <w:proofErr w:type="spellStart"/>
+      <w:r>
+        <w:rPr>
+          <w:rFonts w:ascii="Calibri" w:hAnsi="Calibri" w:cs="Calibri"/>
+          <w:b/>
+          <w:bCs/>
+          <w:color w:val="222222"/>
+          <w:sz w:val="16"/>
+          <w:szCs w:val="16"/>
+        </w:rPr>
+        <w:t>TanStack</w:t>
+      </w:r>
+      <w:proofErr w:type="spellEnd"/>
+      <w:r>
+        <w:rPr>
+          <w:rFonts w:ascii="Calibri" w:hAnsi="Calibri" w:cs="Calibri"/>
+          <w:b/>
+          <w:bCs/>
+          <w:color w:val="222222"/>
+          <w:sz w:val="16"/>
+          <w:szCs w:val="16"/>
+        </w:rPr>
+        <w:t xml:space="preserve"> Query, React Router, TypeScript, REST APIs, Tailwind CSS</w:t>
       </w:r>
     </w:p>
     <w:p>
@@ -7973,6 +8749,7 @@
           <w:szCs w:val="16"/>
         </w:rPr>
       </w:pPr>
+      <w:proofErr w:type="gramStart"/>
       <w:r>
         <w:rPr>
           <w:rFonts w:ascii="Calibri" w:hAnsi="Calibri" w:cs="Calibri"/>
@@ -7982,7 +8759,19 @@
           <w:sz w:val="16"/>
           <w:szCs w:val="16"/>
         </w:rPr>
-        <w:t>Project  URL:</w:t>
+        <w:t>Project  URL</w:t>
+      </w:r>
+      <w:proofErr w:type="gramEnd"/>
+      <w:r>
+        <w:rPr>
+          <w:rFonts w:ascii="Calibri" w:hAnsi="Calibri" w:cs="Calibri"/>
+          <w:i/>
+          <w:iCs/>
+          <w:color w:val="18ADB2"/>
+          <w:sz w:val="16"/>
+          <w:szCs w:val="16"/>
+        </w:rPr>
+        <w:t>:</w:t>
       </w:r>
       <w:r>
         <w:rPr>
@@ -7992,7 +8781,7 @@
         </w:rPr>
         <w:t xml:space="preserve"> </w:t>
       </w:r>
-      <w:hyperlink r:id="rId56" w:history="1">
+      <w:hyperlink r:id="rId58" w:history="1">
         <w:r>
           <w:rPr>
             <w:rStyle w:val="Hyperlink"/>
@@ -8067,7 +8856,7 @@
                     <pic:cNvPicPr/>
                   </pic:nvPicPr>
                   <pic:blipFill>
-                    <a:blip r:embed="rId57" cstate="print">
+                    <a:blip r:embed="rId59" cstate="print">
                       <a:extLst>
                         <a:ext uri="{28A0092B-C50C-407E-A947-70E740481C1C}">
                           <a14:useLocalDpi xmlns:a14="http://schemas.microsoft.com/office/drawing/2010/main" val="0"/>
@@ -8276,7 +9065,7 @@
                     <pic:cNvPicPr/>
                   </pic:nvPicPr>
                   <pic:blipFill>
-                    <a:blip r:embed="rId58" cstate="print">
+                    <a:blip r:embed="rId60" cstate="print">
                       <a:extLst>
                         <a:ext uri="{28A0092B-C50C-407E-A947-70E740481C1C}">
                           <a14:useLocalDpi xmlns:a14="http://schemas.microsoft.com/office/drawing/2010/main" val="0"/>
@@ -8386,7 +9175,7 @@
         </w:rPr>
         <w:t xml:space="preserve"> </w:t>
       </w:r>
-      <w:hyperlink r:id="rId59" w:history="1">
+      <w:hyperlink r:id="rId61" w:history="1">
         <w:r>
           <w:rPr>
             <w:rStyle w:val="Hyperlink"/>
@@ -8425,9 +9214,9 @@
       </w:r>
     </w:p>
     <w:sectPr>
-      <w:footerReference w:type="default" r:id="rId60"/>
+      <w:footerReference w:type="default" r:id="rId62"/>
       <w:pgSz w:w="11909" w:h="16834" w:code="9"/>
-      <w:pgMar w:top="720" w:right="720" w:bottom="576" w:left="720" w:header="720" w:footer="288" w:gutter="0"/>
+      <w:pgMar w:top="576" w:right="720" w:bottom="576" w:left="720" w:header="720" w:footer="288" w:gutter="0"/>
       <w:cols w:space="720"/>
       <w:docGrid w:linePitch="360"/>
     </w:sectPr>

</xml_diff>